<commit_message>
added an art section
</commit_message>
<xml_diff>
--- a/trunk/see-saw-unity/Docs/SeeSaw_Design.docx
+++ b/trunk/see-saw-unity/Docs/SeeSaw_Design.docx
@@ -47,7 +47,7 @@
           <w:r>
             <w:fldChar w:fldCharType="separate"/>
           </w:r>
-          <w:hyperlink w:anchor="_Toc286735863" w:history="1">
+          <w:hyperlink w:anchor="_Toc287890829" w:history="1">
             <w:r>
               <w:rPr>
                 <w:rStyle w:val="Hyperlink"/>
@@ -74,7 +74,7 @@
                 <w:noProof/>
                 <w:webHidden/>
               </w:rPr>
-              <w:instrText xml:space="preserve"> PAGEREF _Toc286735863 \h </w:instrText>
+              <w:instrText xml:space="preserve"> PAGEREF _Toc287890829 \h </w:instrText>
             </w:r>
             <w:r>
               <w:rPr>
@@ -116,7 +116,7 @@
               <w:noProof/>
             </w:rPr>
           </w:pPr>
-          <w:hyperlink w:anchor="_Toc286735864" w:history="1">
+          <w:hyperlink w:anchor="_Toc287890830" w:history="1">
             <w:r>
               <w:rPr>
                 <w:rStyle w:val="Hyperlink"/>
@@ -143,7 +143,7 @@
                 <w:noProof/>
                 <w:webHidden/>
               </w:rPr>
-              <w:instrText xml:space="preserve"> PAGEREF _Toc286735864 \h </w:instrText>
+              <w:instrText xml:space="preserve"> PAGEREF _Toc287890830 \h </w:instrText>
             </w:r>
             <w:r>
               <w:rPr>
@@ -185,7 +185,7 @@
               <w:noProof/>
             </w:rPr>
           </w:pPr>
-          <w:hyperlink w:anchor="_Toc286735865" w:history="1">
+          <w:hyperlink w:anchor="_Toc287890831" w:history="1">
             <w:r>
               <w:rPr>
                 <w:rStyle w:val="Hyperlink"/>
@@ -212,7 +212,7 @@
                 <w:noProof/>
                 <w:webHidden/>
               </w:rPr>
-              <w:instrText xml:space="preserve"> PAGEREF _Toc286735865 \h </w:instrText>
+              <w:instrText xml:space="preserve"> PAGEREF _Toc287890831 \h </w:instrText>
             </w:r>
             <w:r>
               <w:rPr>
@@ -254,7 +254,7 @@
               <w:noProof/>
             </w:rPr>
           </w:pPr>
-          <w:hyperlink w:anchor="_Toc286735866" w:history="1">
+          <w:hyperlink w:anchor="_Toc287890832" w:history="1">
             <w:r>
               <w:rPr>
                 <w:rStyle w:val="Hyperlink"/>
@@ -281,7 +281,7 @@
                 <w:noProof/>
                 <w:webHidden/>
               </w:rPr>
-              <w:instrText xml:space="preserve"> PAGEREF _Toc286735866 \h </w:instrText>
+              <w:instrText xml:space="preserve"> PAGEREF _Toc287890832 \h </w:instrText>
             </w:r>
             <w:r>
               <w:rPr>
@@ -324,7 +324,7 @@
               <w:noProof/>
             </w:rPr>
           </w:pPr>
-          <w:hyperlink w:anchor="_Toc286735867" w:history="1">
+          <w:hyperlink w:anchor="_Toc287890833" w:history="1">
             <w:r>
               <w:rPr>
                 <w:rStyle w:val="Hyperlink"/>
@@ -365,7 +365,7 @@
                 <w:noProof/>
                 <w:webHidden/>
               </w:rPr>
-              <w:instrText xml:space="preserve"> PAGEREF _Toc286735867 \h </w:instrText>
+              <w:instrText xml:space="preserve"> PAGEREF _Toc287890833 \h </w:instrText>
             </w:r>
             <w:r>
               <w:rPr>
@@ -407,7 +407,7 @@
               <w:noProof/>
             </w:rPr>
           </w:pPr>
-          <w:hyperlink w:anchor="_Toc286735868" w:history="1">
+          <w:hyperlink w:anchor="_Toc287890834" w:history="1">
             <w:r>
               <w:rPr>
                 <w:rStyle w:val="Hyperlink"/>
@@ -434,7 +434,7 @@
                 <w:noProof/>
                 <w:webHidden/>
               </w:rPr>
-              <w:instrText xml:space="preserve"> PAGEREF _Toc286735868 \h </w:instrText>
+              <w:instrText xml:space="preserve"> PAGEREF _Toc287890834 \h </w:instrText>
             </w:r>
             <w:r>
               <w:rPr>
@@ -476,7 +476,7 @@
               <w:noProof/>
             </w:rPr>
           </w:pPr>
-          <w:hyperlink w:anchor="_Toc286735869" w:history="1">
+          <w:hyperlink w:anchor="_Toc287890835" w:history="1">
             <w:r>
               <w:rPr>
                 <w:rStyle w:val="Hyperlink"/>
@@ -516,7 +516,7 @@
                 <w:noProof/>
                 <w:webHidden/>
               </w:rPr>
-              <w:instrText xml:space="preserve"> PAGEREF _Toc286735869 \h </w:instrText>
+              <w:instrText xml:space="preserve"> PAGEREF _Toc287890835 \h </w:instrText>
             </w:r>
             <w:r>
               <w:rPr>
@@ -558,7 +558,7 @@
               <w:noProof/>
             </w:rPr>
           </w:pPr>
-          <w:hyperlink w:anchor="_Toc286735870" w:history="1">
+          <w:hyperlink w:anchor="_Toc287890836" w:history="1">
             <w:r>
               <w:rPr>
                 <w:rStyle w:val="Hyperlink"/>
@@ -598,7 +598,7 @@
                 <w:noProof/>
                 <w:webHidden/>
               </w:rPr>
-              <w:instrText xml:space="preserve"> PAGEREF _Toc286735870 \h </w:instrText>
+              <w:instrText xml:space="preserve"> PAGEREF _Toc287890836 \h </w:instrText>
             </w:r>
             <w:r>
               <w:rPr>
@@ -641,7 +641,7 @@
               <w:noProof/>
             </w:rPr>
           </w:pPr>
-          <w:hyperlink w:anchor="_Toc286735871" w:history="1">
+          <w:hyperlink w:anchor="_Toc287890837" w:history="1">
             <w:r>
               <w:rPr>
                 <w:rStyle w:val="Hyperlink"/>
@@ -682,7 +682,7 @@
                 <w:noProof/>
                 <w:webHidden/>
               </w:rPr>
-              <w:instrText xml:space="preserve"> PAGEREF _Toc286735871 \h </w:instrText>
+              <w:instrText xml:space="preserve"> PAGEREF _Toc287890837 \h </w:instrText>
             </w:r>
             <w:r>
               <w:rPr>
@@ -724,7 +724,7 @@
               <w:noProof/>
             </w:rPr>
           </w:pPr>
-          <w:hyperlink w:anchor="_Toc286735872" w:history="1">
+          <w:hyperlink w:anchor="_Toc287890838" w:history="1">
             <w:r>
               <w:rPr>
                 <w:rStyle w:val="Hyperlink"/>
@@ -751,7 +751,7 @@
                 <w:noProof/>
                 <w:webHidden/>
               </w:rPr>
-              <w:instrText xml:space="preserve"> PAGEREF _Toc286735872 \h </w:instrText>
+              <w:instrText xml:space="preserve"> PAGEREF _Toc287890838 \h </w:instrText>
             </w:r>
             <w:r>
               <w:rPr>
@@ -793,7 +793,7 @@
               <w:noProof/>
             </w:rPr>
           </w:pPr>
-          <w:hyperlink w:anchor="_Toc286735873" w:history="1">
+          <w:hyperlink w:anchor="_Toc287890839" w:history="1">
             <w:r>
               <w:rPr>
                 <w:rStyle w:val="Hyperlink"/>
@@ -833,7 +833,7 @@
                 <w:noProof/>
                 <w:webHidden/>
               </w:rPr>
-              <w:instrText xml:space="preserve"> PAGEREF _Toc286735873 \h </w:instrText>
+              <w:instrText xml:space="preserve"> PAGEREF _Toc287890839 \h </w:instrText>
             </w:r>
             <w:r>
               <w:rPr>
@@ -875,7 +875,7 @@
               <w:noProof/>
             </w:rPr>
           </w:pPr>
-          <w:hyperlink w:anchor="_Toc286735874" w:history="1">
+          <w:hyperlink w:anchor="_Toc287890840" w:history="1">
             <w:r>
               <w:rPr>
                 <w:rStyle w:val="Hyperlink"/>
@@ -915,7 +915,7 @@
                 <w:noProof/>
                 <w:webHidden/>
               </w:rPr>
-              <w:instrText xml:space="preserve"> PAGEREF _Toc286735874 \h </w:instrText>
+              <w:instrText xml:space="preserve"> PAGEREF _Toc287890840 \h </w:instrText>
             </w:r>
             <w:r>
               <w:rPr>
@@ -957,7 +957,7 @@
               <w:noProof/>
             </w:rPr>
           </w:pPr>
-          <w:hyperlink w:anchor="_Toc286735875" w:history="1">
+          <w:hyperlink w:anchor="_Toc287890841" w:history="1">
             <w:r>
               <w:rPr>
                 <w:rStyle w:val="Hyperlink"/>
@@ -997,7 +997,7 @@
                 <w:noProof/>
                 <w:webHidden/>
               </w:rPr>
-              <w:instrText xml:space="preserve"> PAGEREF _Toc286735875 \h </w:instrText>
+              <w:instrText xml:space="preserve"> PAGEREF _Toc287890841 \h </w:instrText>
             </w:r>
             <w:r>
               <w:rPr>
@@ -1040,7 +1040,7 @@
               <w:noProof/>
             </w:rPr>
           </w:pPr>
-          <w:hyperlink w:anchor="_Toc286735876" w:history="1">
+          <w:hyperlink w:anchor="_Toc287890842" w:history="1">
             <w:r>
               <w:rPr>
                 <w:rStyle w:val="Hyperlink"/>
@@ -1081,7 +1081,7 @@
                 <w:noProof/>
                 <w:webHidden/>
               </w:rPr>
-              <w:instrText xml:space="preserve"> PAGEREF _Toc286735876 \h </w:instrText>
+              <w:instrText xml:space="preserve"> PAGEREF _Toc287890842 \h </w:instrText>
             </w:r>
             <w:r>
               <w:rPr>
@@ -1123,7 +1123,7 @@
               <w:noProof/>
             </w:rPr>
           </w:pPr>
-          <w:hyperlink w:anchor="_Toc286735877" w:history="1">
+          <w:hyperlink w:anchor="_Toc287890843" w:history="1">
             <w:r>
               <w:rPr>
                 <w:rStyle w:val="Hyperlink"/>
@@ -1150,7 +1150,7 @@
                 <w:noProof/>
                 <w:webHidden/>
               </w:rPr>
-              <w:instrText xml:space="preserve"> PAGEREF _Toc286735877 \h </w:instrText>
+              <w:instrText xml:space="preserve"> PAGEREF _Toc287890843 \h </w:instrText>
             </w:r>
             <w:r>
               <w:rPr>
@@ -1192,7 +1192,7 @@
               <w:noProof/>
             </w:rPr>
           </w:pPr>
-          <w:hyperlink w:anchor="_Toc286735878" w:history="1">
+          <w:hyperlink w:anchor="_Toc287890844" w:history="1">
             <w:r>
               <w:rPr>
                 <w:rStyle w:val="Hyperlink"/>
@@ -1219,7 +1219,7 @@
                 <w:noProof/>
                 <w:webHidden/>
               </w:rPr>
-              <w:instrText xml:space="preserve"> PAGEREF _Toc286735878 \h </w:instrText>
+              <w:instrText xml:space="preserve"> PAGEREF _Toc287890844 \h </w:instrText>
             </w:r>
             <w:r>
               <w:rPr>
@@ -1262,7 +1262,7 @@
               <w:noProof/>
             </w:rPr>
           </w:pPr>
-          <w:hyperlink w:anchor="_Toc286735879" w:history="1">
+          <w:hyperlink w:anchor="_Toc287890845" w:history="1">
             <w:r>
               <w:rPr>
                 <w:rStyle w:val="Hyperlink"/>
@@ -1304,7 +1304,7 @@
                 <w:noProof/>
                 <w:webHidden/>
               </w:rPr>
-              <w:instrText xml:space="preserve"> PAGEREF _Toc286735879 \h </w:instrText>
+              <w:instrText xml:space="preserve"> PAGEREF _Toc287890845 \h </w:instrText>
             </w:r>
             <w:r>
               <w:rPr>
@@ -1346,7 +1346,7 @@
               <w:noProof/>
             </w:rPr>
           </w:pPr>
-          <w:hyperlink w:anchor="_Toc286735880" w:history="1">
+          <w:hyperlink w:anchor="_Toc287890846" w:history="1">
             <w:r>
               <w:rPr>
                 <w:rStyle w:val="Hyperlink"/>
@@ -1373,7 +1373,7 @@
                 <w:noProof/>
                 <w:webHidden/>
               </w:rPr>
-              <w:instrText xml:space="preserve"> PAGEREF _Toc286735880 \h </w:instrText>
+              <w:instrText xml:space="preserve"> PAGEREF _Toc287890846 \h </w:instrText>
             </w:r>
             <w:r>
               <w:rPr>
@@ -1416,7 +1416,7 @@
               <w:noProof/>
             </w:rPr>
           </w:pPr>
-          <w:hyperlink w:anchor="_Toc286735881" w:history="1">
+          <w:hyperlink w:anchor="_Toc287890847" w:history="1">
             <w:r>
               <w:rPr>
                 <w:rStyle w:val="Hyperlink"/>
@@ -1458,7 +1458,7 @@
                 <w:noProof/>
                 <w:webHidden/>
               </w:rPr>
-              <w:instrText xml:space="preserve"> PAGEREF _Toc286735881 \h </w:instrText>
+              <w:instrText xml:space="preserve"> PAGEREF _Toc287890847 \h </w:instrText>
             </w:r>
             <w:r>
               <w:rPr>
@@ -1501,7 +1501,7 @@
               <w:noProof/>
             </w:rPr>
           </w:pPr>
-          <w:hyperlink w:anchor="_Toc286735882" w:history="1">
+          <w:hyperlink w:anchor="_Toc287890848" w:history="1">
             <w:r>
               <w:rPr>
                 <w:rStyle w:val="Hyperlink"/>
@@ -1543,7 +1543,7 @@
                 <w:noProof/>
                 <w:webHidden/>
               </w:rPr>
-              <w:instrText xml:space="preserve"> PAGEREF _Toc286735882 \h </w:instrText>
+              <w:instrText xml:space="preserve"> PAGEREF _Toc287890848 \h </w:instrText>
             </w:r>
             <w:r>
               <w:rPr>
@@ -1585,7 +1585,7 @@
               <w:noProof/>
             </w:rPr>
           </w:pPr>
-          <w:hyperlink w:anchor="_Toc286735883" w:history="1">
+          <w:hyperlink w:anchor="_Toc287890849" w:history="1">
             <w:r>
               <w:rPr>
                 <w:rStyle w:val="Hyperlink"/>
@@ -1612,7 +1612,7 @@
                 <w:noProof/>
                 <w:webHidden/>
               </w:rPr>
-              <w:instrText xml:space="preserve"> PAGEREF _Toc286735883 \h </w:instrText>
+              <w:instrText xml:space="preserve"> PAGEREF _Toc287890849 \h </w:instrText>
             </w:r>
             <w:r>
               <w:rPr>
@@ -1655,7 +1655,7 @@
               <w:noProof/>
             </w:rPr>
           </w:pPr>
-          <w:hyperlink w:anchor="_Toc286735884" w:history="1">
+          <w:hyperlink w:anchor="_Toc287890850" w:history="1">
             <w:r>
               <w:rPr>
                 <w:rStyle w:val="Hyperlink"/>
@@ -1697,7 +1697,7 @@
                 <w:noProof/>
                 <w:webHidden/>
               </w:rPr>
-              <w:instrText xml:space="preserve"> PAGEREF _Toc286735884 \h </w:instrText>
+              <w:instrText xml:space="preserve"> PAGEREF _Toc287890850 \h </w:instrText>
             </w:r>
             <w:r>
               <w:rPr>
@@ -1740,7 +1740,7 @@
               <w:noProof/>
             </w:rPr>
           </w:pPr>
-          <w:hyperlink w:anchor="_Toc286735885" w:history="1">
+          <w:hyperlink w:anchor="_Toc287890851" w:history="1">
             <w:r>
               <w:rPr>
                 <w:rStyle w:val="Hyperlink"/>
@@ -1781,7 +1781,7 @@
                 <w:noProof/>
                 <w:webHidden/>
               </w:rPr>
-              <w:instrText xml:space="preserve"> PAGEREF _Toc286735885 \h </w:instrText>
+              <w:instrText xml:space="preserve"> PAGEREF _Toc287890851 \h </w:instrText>
             </w:r>
             <w:r>
               <w:rPr>
@@ -1823,7 +1823,7 @@
               <w:noProof/>
             </w:rPr>
           </w:pPr>
-          <w:hyperlink w:anchor="_Toc286735886" w:history="1">
+          <w:hyperlink w:anchor="_Toc287890852" w:history="1">
             <w:r>
               <w:rPr>
                 <w:rStyle w:val="Hyperlink"/>
@@ -1850,7 +1850,7 @@
                 <w:noProof/>
                 <w:webHidden/>
               </w:rPr>
-              <w:instrText xml:space="preserve"> PAGEREF _Toc286735886 \h </w:instrText>
+              <w:instrText xml:space="preserve"> PAGEREF _Toc287890852 \h </w:instrText>
             </w:r>
             <w:r>
               <w:rPr>
@@ -1892,7 +1892,7 @@
               <w:noProof/>
             </w:rPr>
           </w:pPr>
-          <w:hyperlink w:anchor="_Toc286735887" w:history="1">
+          <w:hyperlink w:anchor="_Toc287890853" w:history="1">
             <w:r>
               <w:rPr>
                 <w:rStyle w:val="Hyperlink"/>
@@ -1919,7 +1919,7 @@
                 <w:noProof/>
                 <w:webHidden/>
               </w:rPr>
-              <w:instrText xml:space="preserve"> PAGEREF _Toc286735887 \h </w:instrText>
+              <w:instrText xml:space="preserve"> PAGEREF _Toc287890853 \h </w:instrText>
             </w:r>
             <w:r>
               <w:rPr>
@@ -1961,7 +1961,7 @@
               <w:noProof/>
             </w:rPr>
           </w:pPr>
-          <w:hyperlink w:anchor="_Toc286735888" w:history="1">
+          <w:hyperlink w:anchor="_Toc287890854" w:history="1">
             <w:r>
               <w:rPr>
                 <w:rStyle w:val="Hyperlink"/>
@@ -1988,7 +1988,7 @@
                 <w:noProof/>
                 <w:webHidden/>
               </w:rPr>
-              <w:instrText xml:space="preserve"> PAGEREF _Toc286735888 \h </w:instrText>
+              <w:instrText xml:space="preserve"> PAGEREF _Toc287890854 \h </w:instrText>
             </w:r>
             <w:r>
               <w:rPr>
@@ -2030,7 +2030,7 @@
               <w:noProof/>
             </w:rPr>
           </w:pPr>
-          <w:hyperlink w:anchor="_Toc286735889" w:history="1">
+          <w:hyperlink w:anchor="_Toc287890855" w:history="1">
             <w:r>
               <w:rPr>
                 <w:rStyle w:val="Hyperlink"/>
@@ -2057,7 +2057,7 @@
                 <w:noProof/>
                 <w:webHidden/>
               </w:rPr>
-              <w:instrText xml:space="preserve"> PAGEREF _Toc286735889 \h </w:instrText>
+              <w:instrText xml:space="preserve"> PAGEREF _Toc287890855 \h </w:instrText>
             </w:r>
             <w:r>
               <w:rPr>
@@ -2099,7 +2099,7 @@
               <w:noProof/>
             </w:rPr>
           </w:pPr>
-          <w:hyperlink w:anchor="_Toc286735890" w:history="1">
+          <w:hyperlink w:anchor="_Toc287890856" w:history="1">
             <w:r>
               <w:rPr>
                 <w:rStyle w:val="Hyperlink"/>
@@ -2126,7 +2126,7 @@
                 <w:noProof/>
                 <w:webHidden/>
               </w:rPr>
-              <w:instrText xml:space="preserve"> PAGEREF _Toc286735890 \h </w:instrText>
+              <w:instrText xml:space="preserve"> PAGEREF _Toc287890856 \h </w:instrText>
             </w:r>
             <w:r>
               <w:rPr>
@@ -2169,7 +2169,7 @@
               <w:noProof/>
             </w:rPr>
           </w:pPr>
-          <w:hyperlink w:anchor="_Toc286735891" w:history="1">
+          <w:hyperlink w:anchor="_Toc287890857" w:history="1">
             <w:r>
               <w:rPr>
                 <w:rStyle w:val="Hyperlink"/>
@@ -2210,7 +2210,7 @@
                 <w:noProof/>
                 <w:webHidden/>
               </w:rPr>
-              <w:instrText xml:space="preserve"> PAGEREF _Toc286735891 \h </w:instrText>
+              <w:instrText xml:space="preserve"> PAGEREF _Toc287890857 \h </w:instrText>
             </w:r>
             <w:r>
               <w:rPr>
@@ -2252,7 +2252,7 @@
               <w:noProof/>
             </w:rPr>
           </w:pPr>
-          <w:hyperlink w:anchor="_Toc286735892" w:history="1">
+          <w:hyperlink w:anchor="_Toc287890858" w:history="1">
             <w:r>
               <w:rPr>
                 <w:rStyle w:val="Hyperlink"/>
@@ -2279,7 +2279,7 @@
                 <w:noProof/>
                 <w:webHidden/>
               </w:rPr>
-              <w:instrText xml:space="preserve"> PAGEREF _Toc286735892 \h </w:instrText>
+              <w:instrText xml:space="preserve"> PAGEREF _Toc287890858 \h </w:instrText>
             </w:r>
             <w:r>
               <w:rPr>
@@ -2321,7 +2321,7 @@
               <w:noProof/>
             </w:rPr>
           </w:pPr>
-          <w:hyperlink w:anchor="_Toc286735893" w:history="1">
+          <w:hyperlink w:anchor="_Toc287890859" w:history="1">
             <w:r>
               <w:rPr>
                 <w:rStyle w:val="Hyperlink"/>
@@ -2348,7 +2348,7 @@
                 <w:noProof/>
                 <w:webHidden/>
               </w:rPr>
-              <w:instrText xml:space="preserve"> PAGEREF _Toc286735893 \h </w:instrText>
+              <w:instrText xml:space="preserve"> PAGEREF _Toc287890859 \h </w:instrText>
             </w:r>
             <w:r>
               <w:rPr>
@@ -2390,7 +2390,7 @@
               <w:noProof/>
             </w:rPr>
           </w:pPr>
-          <w:hyperlink w:anchor="_Toc286735894" w:history="1">
+          <w:hyperlink w:anchor="_Toc287890860" w:history="1">
             <w:r>
               <w:rPr>
                 <w:rStyle w:val="Hyperlink"/>
@@ -2432,7 +2432,7 @@
                 <w:noProof/>
                 <w:webHidden/>
               </w:rPr>
-              <w:instrText xml:space="preserve"> PAGEREF _Toc286735894 \h </w:instrText>
+              <w:instrText xml:space="preserve"> PAGEREF _Toc287890860 \h </w:instrText>
             </w:r>
             <w:r>
               <w:rPr>
@@ -2474,7 +2474,7 @@
               <w:noProof/>
             </w:rPr>
           </w:pPr>
-          <w:hyperlink w:anchor="_Toc286735895" w:history="1">
+          <w:hyperlink w:anchor="_Toc287890861" w:history="1">
             <w:r>
               <w:rPr>
                 <w:rStyle w:val="Hyperlink"/>
@@ -2516,7 +2516,7 @@
                 <w:noProof/>
                 <w:webHidden/>
               </w:rPr>
-              <w:instrText xml:space="preserve"> PAGEREF _Toc286735895 \h </w:instrText>
+              <w:instrText xml:space="preserve"> PAGEREF _Toc287890861 \h </w:instrText>
             </w:r>
             <w:r>
               <w:rPr>
@@ -2558,7 +2558,7 @@
               <w:noProof/>
             </w:rPr>
           </w:pPr>
-          <w:hyperlink w:anchor="_Toc286735896" w:history="1">
+          <w:hyperlink w:anchor="_Toc287890862" w:history="1">
             <w:r>
               <w:rPr>
                 <w:rStyle w:val="Hyperlink"/>
@@ -2600,7 +2600,7 @@
                 <w:noProof/>
                 <w:webHidden/>
               </w:rPr>
-              <w:instrText xml:space="preserve"> PAGEREF _Toc286735896 \h </w:instrText>
+              <w:instrText xml:space="preserve"> PAGEREF _Toc287890862 \h </w:instrText>
             </w:r>
             <w:r>
               <w:rPr>
@@ -2642,7 +2642,7 @@
               <w:noProof/>
             </w:rPr>
           </w:pPr>
-          <w:hyperlink w:anchor="_Toc286735897" w:history="1">
+          <w:hyperlink w:anchor="_Toc287890863" w:history="1">
             <w:r>
               <w:rPr>
                 <w:rStyle w:val="Hyperlink"/>
@@ -2684,7 +2684,7 @@
                 <w:noProof/>
                 <w:webHidden/>
               </w:rPr>
-              <w:instrText xml:space="preserve"> PAGEREF _Toc286735897 \h </w:instrText>
+              <w:instrText xml:space="preserve"> PAGEREF _Toc287890863 \h </w:instrText>
             </w:r>
             <w:r>
               <w:rPr>
@@ -2726,7 +2726,7 @@
               <w:noProof/>
             </w:rPr>
           </w:pPr>
-          <w:hyperlink w:anchor="_Toc286735898" w:history="1">
+          <w:hyperlink w:anchor="_Toc287890864" w:history="1">
             <w:r>
               <w:rPr>
                 <w:rStyle w:val="Hyperlink"/>
@@ -2768,7 +2768,7 @@
                 <w:noProof/>
                 <w:webHidden/>
               </w:rPr>
-              <w:instrText xml:space="preserve"> PAGEREF _Toc286735898 \h </w:instrText>
+              <w:instrText xml:space="preserve"> PAGEREF _Toc287890864 \h </w:instrText>
             </w:r>
             <w:r>
               <w:rPr>
@@ -2810,7 +2810,7 @@
               <w:noProof/>
             </w:rPr>
           </w:pPr>
-          <w:hyperlink w:anchor="_Toc286735899" w:history="1">
+          <w:hyperlink w:anchor="_Toc287890865" w:history="1">
             <w:r>
               <w:rPr>
                 <w:rStyle w:val="Hyperlink"/>
@@ -2852,7 +2852,7 @@
                 <w:noProof/>
                 <w:webHidden/>
               </w:rPr>
-              <w:instrText xml:space="preserve"> PAGEREF _Toc286735899 \h </w:instrText>
+              <w:instrText xml:space="preserve"> PAGEREF _Toc287890865 \h </w:instrText>
             </w:r>
             <w:r>
               <w:rPr>
@@ -2894,7 +2894,7 @@
               <w:noProof/>
             </w:rPr>
           </w:pPr>
-          <w:hyperlink w:anchor="_Toc286735900" w:history="1">
+          <w:hyperlink w:anchor="_Toc287890866" w:history="1">
             <w:r>
               <w:rPr>
                 <w:rStyle w:val="Hyperlink"/>
@@ -2936,7 +2936,7 @@
                 <w:noProof/>
                 <w:webHidden/>
               </w:rPr>
-              <w:instrText xml:space="preserve"> PAGEREF _Toc286735900 \h </w:instrText>
+              <w:instrText xml:space="preserve"> PAGEREF _Toc287890866 \h </w:instrText>
             </w:r>
             <w:r>
               <w:rPr>
@@ -2978,7 +2978,7 @@
               <w:noProof/>
             </w:rPr>
           </w:pPr>
-          <w:hyperlink w:anchor="_Toc286735901" w:history="1">
+          <w:hyperlink w:anchor="_Toc287890867" w:history="1">
             <w:r>
               <w:rPr>
                 <w:rStyle w:val="Hyperlink"/>
@@ -3020,7 +3020,7 @@
                 <w:noProof/>
                 <w:webHidden/>
               </w:rPr>
-              <w:instrText xml:space="preserve"> PAGEREF _Toc286735901 \h </w:instrText>
+              <w:instrText xml:space="preserve"> PAGEREF _Toc287890867 \h </w:instrText>
             </w:r>
             <w:r>
               <w:rPr>
@@ -3062,7 +3062,7 @@
               <w:noProof/>
             </w:rPr>
           </w:pPr>
-          <w:hyperlink w:anchor="_Toc286735902" w:history="1">
+          <w:hyperlink w:anchor="_Toc287890868" w:history="1">
             <w:r>
               <w:rPr>
                 <w:rStyle w:val="Hyperlink"/>
@@ -3104,7 +3104,7 @@
                 <w:noProof/>
                 <w:webHidden/>
               </w:rPr>
-              <w:instrText xml:space="preserve"> PAGEREF _Toc286735902 \h </w:instrText>
+              <w:instrText xml:space="preserve"> PAGEREF _Toc287890868 \h </w:instrText>
             </w:r>
             <w:r>
               <w:rPr>
@@ -3146,7 +3146,7 @@
               <w:noProof/>
             </w:rPr>
           </w:pPr>
-          <w:hyperlink w:anchor="_Toc286735903" w:history="1">
+          <w:hyperlink w:anchor="_Toc287890869" w:history="1">
             <w:r>
               <w:rPr>
                 <w:rStyle w:val="Hyperlink"/>
@@ -3188,7 +3188,7 @@
                 <w:noProof/>
                 <w:webHidden/>
               </w:rPr>
-              <w:instrText xml:space="preserve"> PAGEREF _Toc286735903 \h </w:instrText>
+              <w:instrText xml:space="preserve"> PAGEREF _Toc287890869 \h </w:instrText>
             </w:r>
             <w:r>
               <w:rPr>
@@ -3230,7 +3230,7 @@
               <w:noProof/>
             </w:rPr>
           </w:pPr>
-          <w:hyperlink w:anchor="_Toc286735904" w:history="1">
+          <w:hyperlink w:anchor="_Toc287890870" w:history="1">
             <w:r>
               <w:rPr>
                 <w:rStyle w:val="Hyperlink"/>
@@ -3257,7 +3257,7 @@
                 <w:noProof/>
                 <w:webHidden/>
               </w:rPr>
-              <w:instrText xml:space="preserve"> PAGEREF _Toc286735904 \h </w:instrText>
+              <w:instrText xml:space="preserve"> PAGEREF _Toc287890870 \h </w:instrText>
             </w:r>
             <w:r>
               <w:rPr>
@@ -3299,7 +3299,7 @@
               <w:noProof/>
             </w:rPr>
           </w:pPr>
-          <w:hyperlink w:anchor="_Toc286735905" w:history="1">
+          <w:hyperlink w:anchor="_Toc287890871" w:history="1">
             <w:r>
               <w:rPr>
                 <w:rStyle w:val="Hyperlink"/>
@@ -3326,7 +3326,7 @@
                 <w:noProof/>
                 <w:webHidden/>
               </w:rPr>
-              <w:instrText xml:space="preserve"> PAGEREF _Toc286735905 \h </w:instrText>
+              <w:instrText xml:space="preserve"> PAGEREF _Toc287890871 \h </w:instrText>
             </w:r>
             <w:r>
               <w:rPr>
@@ -3368,7 +3368,7 @@
               <w:noProof/>
             </w:rPr>
           </w:pPr>
-          <w:hyperlink w:anchor="_Toc286735906" w:history="1">
+          <w:hyperlink w:anchor="_Toc287890872" w:history="1">
             <w:r>
               <w:rPr>
                 <w:rStyle w:val="Hyperlink"/>
@@ -3395,7 +3395,7 @@
                 <w:noProof/>
                 <w:webHidden/>
               </w:rPr>
-              <w:instrText xml:space="preserve"> PAGEREF _Toc286735906 \h </w:instrText>
+              <w:instrText xml:space="preserve"> PAGEREF _Toc287890872 \h </w:instrText>
             </w:r>
             <w:r>
               <w:rPr>
@@ -3438,7 +3438,7 @@
               <w:noProof/>
             </w:rPr>
           </w:pPr>
-          <w:hyperlink w:anchor="_Toc286735907" w:history="1">
+          <w:hyperlink w:anchor="_Toc287890873" w:history="1">
             <w:r>
               <w:rPr>
                 <w:rStyle w:val="Hyperlink"/>
@@ -3479,7 +3479,7 @@
                 <w:noProof/>
                 <w:webHidden/>
               </w:rPr>
-              <w:instrText xml:space="preserve"> PAGEREF _Toc286735907 \h </w:instrText>
+              <w:instrText xml:space="preserve"> PAGEREF _Toc287890873 \h </w:instrText>
             </w:r>
             <w:r>
               <w:rPr>
@@ -3521,7 +3521,7 @@
               <w:noProof/>
             </w:rPr>
           </w:pPr>
-          <w:hyperlink w:anchor="_Toc286735908" w:history="1">
+          <w:hyperlink w:anchor="_Toc287890874" w:history="1">
             <w:r>
               <w:rPr>
                 <w:rStyle w:val="Hyperlink"/>
@@ -3548,7 +3548,7 @@
                 <w:noProof/>
                 <w:webHidden/>
               </w:rPr>
-              <w:instrText xml:space="preserve"> PAGEREF _Toc286735908 \h </w:instrText>
+              <w:instrText xml:space="preserve"> PAGEREF _Toc287890874 \h </w:instrText>
             </w:r>
             <w:r>
               <w:rPr>
@@ -3590,7 +3590,7 @@
               <w:noProof/>
             </w:rPr>
           </w:pPr>
-          <w:hyperlink w:anchor="_Toc286735909" w:history="1">
+          <w:hyperlink w:anchor="_Toc287890875" w:history="1">
             <w:r>
               <w:rPr>
                 <w:rStyle w:val="Hyperlink"/>
@@ -3632,7 +3632,7 @@
                 <w:noProof/>
                 <w:webHidden/>
               </w:rPr>
-              <w:instrText xml:space="preserve"> PAGEREF _Toc286735909 \h </w:instrText>
+              <w:instrText xml:space="preserve"> PAGEREF _Toc287890875 \h </w:instrText>
             </w:r>
             <w:r>
               <w:rPr>
@@ -3674,7 +3674,7 @@
               <w:noProof/>
             </w:rPr>
           </w:pPr>
-          <w:hyperlink w:anchor="_Toc286735910" w:history="1">
+          <w:hyperlink w:anchor="_Toc287890876" w:history="1">
             <w:r>
               <w:rPr>
                 <w:rStyle w:val="Hyperlink"/>
@@ -3716,7 +3716,7 @@
                 <w:noProof/>
                 <w:webHidden/>
               </w:rPr>
-              <w:instrText xml:space="preserve"> PAGEREF _Toc286735910 \h </w:instrText>
+              <w:instrText xml:space="preserve"> PAGEREF _Toc287890876 \h </w:instrText>
             </w:r>
             <w:r>
               <w:rPr>
@@ -3758,7 +3758,7 @@
               <w:noProof/>
             </w:rPr>
           </w:pPr>
-          <w:hyperlink w:anchor="_Toc286735911" w:history="1">
+          <w:hyperlink w:anchor="_Toc287890877" w:history="1">
             <w:r>
               <w:rPr>
                 <w:rStyle w:val="Hyperlink"/>
@@ -3800,7 +3800,7 @@
                 <w:noProof/>
                 <w:webHidden/>
               </w:rPr>
-              <w:instrText xml:space="preserve"> PAGEREF _Toc286735911 \h </w:instrText>
+              <w:instrText xml:space="preserve"> PAGEREF _Toc287890877 \h </w:instrText>
             </w:r>
             <w:r>
               <w:rPr>
@@ -3842,7 +3842,7 @@
               <w:noProof/>
             </w:rPr>
           </w:pPr>
-          <w:hyperlink w:anchor="_Toc286735912" w:history="1">
+          <w:hyperlink w:anchor="_Toc287890878" w:history="1">
             <w:r>
               <w:rPr>
                 <w:rStyle w:val="Hyperlink"/>
@@ -3884,7 +3884,7 @@
                 <w:noProof/>
                 <w:webHidden/>
               </w:rPr>
-              <w:instrText xml:space="preserve"> PAGEREF _Toc286735912 \h </w:instrText>
+              <w:instrText xml:space="preserve"> PAGEREF _Toc287890878 \h </w:instrText>
             </w:r>
             <w:r>
               <w:rPr>
@@ -3926,7 +3926,7 @@
               <w:noProof/>
             </w:rPr>
           </w:pPr>
-          <w:hyperlink w:anchor="_Toc286735913" w:history="1">
+          <w:hyperlink w:anchor="_Toc287890879" w:history="1">
             <w:r>
               <w:rPr>
                 <w:rStyle w:val="Hyperlink"/>
@@ -3968,7 +3968,7 @@
                 <w:noProof/>
                 <w:webHidden/>
               </w:rPr>
-              <w:instrText xml:space="preserve"> PAGEREF _Toc286735913 \h </w:instrText>
+              <w:instrText xml:space="preserve"> PAGEREF _Toc287890879 \h </w:instrText>
             </w:r>
             <w:r>
               <w:rPr>
@@ -4010,7 +4010,7 @@
               <w:noProof/>
             </w:rPr>
           </w:pPr>
-          <w:hyperlink w:anchor="_Toc286735914" w:history="1">
+          <w:hyperlink w:anchor="_Toc287890880" w:history="1">
             <w:r>
               <w:rPr>
                 <w:rStyle w:val="Hyperlink"/>
@@ -4052,7 +4052,7 @@
                 <w:noProof/>
                 <w:webHidden/>
               </w:rPr>
-              <w:instrText xml:space="preserve"> PAGEREF _Toc286735914 \h </w:instrText>
+              <w:instrText xml:space="preserve"> PAGEREF _Toc287890880 \h </w:instrText>
             </w:r>
             <w:r>
               <w:rPr>
@@ -4095,7 +4095,7 @@
               <w:noProof/>
             </w:rPr>
           </w:pPr>
-          <w:hyperlink w:anchor="_Toc286735915" w:history="1">
+          <w:hyperlink w:anchor="_Toc287890881" w:history="1">
             <w:r>
               <w:rPr>
                 <w:rStyle w:val="Hyperlink"/>
@@ -4136,7 +4136,7 @@
                 <w:noProof/>
                 <w:webHidden/>
               </w:rPr>
-              <w:instrText xml:space="preserve"> PAGEREF _Toc286735915 \h </w:instrText>
+              <w:instrText xml:space="preserve"> PAGEREF _Toc287890881 \h </w:instrText>
             </w:r>
             <w:r>
               <w:rPr>
@@ -4178,7 +4178,7 @@
               <w:noProof/>
             </w:rPr>
           </w:pPr>
-          <w:hyperlink w:anchor="_Toc286735916" w:history="1">
+          <w:hyperlink w:anchor="_Toc287890882" w:history="1">
             <w:r>
               <w:rPr>
                 <w:rStyle w:val="Hyperlink"/>
@@ -4205,7 +4205,7 @@
                 <w:noProof/>
                 <w:webHidden/>
               </w:rPr>
-              <w:instrText xml:space="preserve"> PAGEREF _Toc286735916 \h </w:instrText>
+              <w:instrText xml:space="preserve"> PAGEREF _Toc287890882 \h </w:instrText>
             </w:r>
             <w:r>
               <w:rPr>
@@ -4247,7 +4247,7 @@
               <w:noProof/>
             </w:rPr>
           </w:pPr>
-          <w:hyperlink w:anchor="_Toc286735917" w:history="1">
+          <w:hyperlink w:anchor="_Toc287890883" w:history="1">
             <w:r>
               <w:rPr>
                 <w:rStyle w:val="Hyperlink"/>
@@ -4274,7 +4274,7 @@
                 <w:noProof/>
                 <w:webHidden/>
               </w:rPr>
-              <w:instrText xml:space="preserve"> PAGEREF _Toc286735917 \h </w:instrText>
+              <w:instrText xml:space="preserve"> PAGEREF _Toc287890883 \h </w:instrText>
             </w:r>
             <w:r>
               <w:rPr>
@@ -4316,7 +4316,7 @@
               <w:noProof/>
             </w:rPr>
           </w:pPr>
-          <w:hyperlink w:anchor="_Toc286735918" w:history="1">
+          <w:hyperlink w:anchor="_Toc287890884" w:history="1">
             <w:r>
               <w:rPr>
                 <w:rStyle w:val="Hyperlink"/>
@@ -4358,7 +4358,7 @@
                 <w:noProof/>
                 <w:webHidden/>
               </w:rPr>
-              <w:instrText xml:space="preserve"> PAGEREF _Toc286735918 \h </w:instrText>
+              <w:instrText xml:space="preserve"> PAGEREF _Toc287890884 \h </w:instrText>
             </w:r>
             <w:r>
               <w:rPr>
@@ -4400,7 +4400,7 @@
               <w:noProof/>
             </w:rPr>
           </w:pPr>
-          <w:hyperlink w:anchor="_Toc286735919" w:history="1">
+          <w:hyperlink w:anchor="_Toc287890885" w:history="1">
             <w:r>
               <w:rPr>
                 <w:rStyle w:val="Hyperlink"/>
@@ -4442,7 +4442,7 @@
                 <w:noProof/>
                 <w:webHidden/>
               </w:rPr>
-              <w:instrText xml:space="preserve"> PAGEREF _Toc286735919 \h </w:instrText>
+              <w:instrText xml:space="preserve"> PAGEREF _Toc287890885 \h </w:instrText>
             </w:r>
             <w:r>
               <w:rPr>
@@ -4484,7 +4484,7 @@
               <w:noProof/>
             </w:rPr>
           </w:pPr>
-          <w:hyperlink w:anchor="_Toc286735920" w:history="1">
+          <w:hyperlink w:anchor="_Toc287890886" w:history="1">
             <w:r>
               <w:rPr>
                 <w:rStyle w:val="Hyperlink"/>
@@ -4526,7 +4526,7 @@
                 <w:noProof/>
                 <w:webHidden/>
               </w:rPr>
-              <w:instrText xml:space="preserve"> PAGEREF _Toc286735920 \h </w:instrText>
+              <w:instrText xml:space="preserve"> PAGEREF _Toc287890886 \h </w:instrText>
             </w:r>
             <w:r>
               <w:rPr>
@@ -4568,7 +4568,7 @@
               <w:noProof/>
             </w:rPr>
           </w:pPr>
-          <w:hyperlink w:anchor="_Toc286735921" w:history="1">
+          <w:hyperlink w:anchor="_Toc287890887" w:history="1">
             <w:r>
               <w:rPr>
                 <w:rStyle w:val="Hyperlink"/>
@@ -4610,7 +4610,7 @@
                 <w:noProof/>
                 <w:webHidden/>
               </w:rPr>
-              <w:instrText xml:space="preserve"> PAGEREF _Toc286735921 \h </w:instrText>
+              <w:instrText xml:space="preserve"> PAGEREF _Toc287890887 \h </w:instrText>
             </w:r>
             <w:r>
               <w:rPr>
@@ -4652,7 +4652,7 @@
               <w:noProof/>
             </w:rPr>
           </w:pPr>
-          <w:hyperlink w:anchor="_Toc286735922" w:history="1">
+          <w:hyperlink w:anchor="_Toc287890888" w:history="1">
             <w:r>
               <w:rPr>
                 <w:rStyle w:val="Hyperlink"/>
@@ -4694,7 +4694,7 @@
                 <w:noProof/>
                 <w:webHidden/>
               </w:rPr>
-              <w:instrText xml:space="preserve"> PAGEREF _Toc286735922 \h </w:instrText>
+              <w:instrText xml:space="preserve"> PAGEREF _Toc287890888 \h </w:instrText>
             </w:r>
             <w:r>
               <w:rPr>
@@ -4715,6 +4715,468 @@
                 <w:webHidden/>
               </w:rPr>
               <w:t>12</w:t>
+            </w:r>
+            <w:r>
+              <w:rPr>
+                <w:noProof/>
+                <w:webHidden/>
+              </w:rPr>
+              <w:fldChar w:fldCharType="end"/>
+            </w:r>
+          </w:hyperlink>
+        </w:p>
+        <w:p>
+          <w:pPr>
+            <w:pStyle w:val="TOC1"/>
+            <w:tabs>
+              <w:tab w:val="right" w:leader="dot" w:pos="9350"/>
+            </w:tabs>
+            <w:rPr>
+              <w:rFonts w:eastAsiaTheme="minorEastAsia"/>
+              <w:noProof/>
+            </w:rPr>
+          </w:pPr>
+          <w:hyperlink w:anchor="_Toc287890889" w:history="1">
+            <w:r>
+              <w:rPr>
+                <w:rStyle w:val="Hyperlink"/>
+                <w:noProof/>
+                <w:highlight w:val="yellow"/>
+              </w:rPr>
+              <w:t>Art</w:t>
+            </w:r>
+            <w:r>
+              <w:rPr>
+                <w:noProof/>
+                <w:webHidden/>
+              </w:rPr>
+              <w:tab/>
+            </w:r>
+            <w:r>
+              <w:rPr>
+                <w:noProof/>
+                <w:webHidden/>
+              </w:rPr>
+              <w:fldChar w:fldCharType="begin"/>
+            </w:r>
+            <w:r>
+              <w:rPr>
+                <w:noProof/>
+                <w:webHidden/>
+              </w:rPr>
+              <w:instrText xml:space="preserve"> PAGEREF _Toc287890889 \h </w:instrText>
+            </w:r>
+            <w:r>
+              <w:rPr>
+                <w:noProof/>
+                <w:webHidden/>
+              </w:rPr>
+            </w:r>
+            <w:r>
+              <w:rPr>
+                <w:noProof/>
+                <w:webHidden/>
+              </w:rPr>
+              <w:fldChar w:fldCharType="separate"/>
+            </w:r>
+            <w:r>
+              <w:rPr>
+                <w:noProof/>
+                <w:webHidden/>
+              </w:rPr>
+              <w:t>13</w:t>
+            </w:r>
+            <w:r>
+              <w:rPr>
+                <w:noProof/>
+                <w:webHidden/>
+              </w:rPr>
+              <w:fldChar w:fldCharType="end"/>
+            </w:r>
+          </w:hyperlink>
+        </w:p>
+        <w:p>
+          <w:pPr>
+            <w:pStyle w:val="TOC2"/>
+            <w:tabs>
+              <w:tab w:val="right" w:leader="dot" w:pos="9350"/>
+            </w:tabs>
+            <w:rPr>
+              <w:rFonts w:eastAsiaTheme="minorEastAsia"/>
+              <w:noProof/>
+            </w:rPr>
+          </w:pPr>
+          <w:hyperlink w:anchor="_Toc287890890" w:history="1">
+            <w:r>
+              <w:rPr>
+                <w:rStyle w:val="Hyperlink"/>
+                <w:noProof/>
+                <w:highlight w:val="yellow"/>
+              </w:rPr>
+              <w:t>Overview</w:t>
+            </w:r>
+            <w:r>
+              <w:rPr>
+                <w:noProof/>
+                <w:webHidden/>
+              </w:rPr>
+              <w:tab/>
+            </w:r>
+            <w:r>
+              <w:rPr>
+                <w:noProof/>
+                <w:webHidden/>
+              </w:rPr>
+              <w:fldChar w:fldCharType="begin"/>
+            </w:r>
+            <w:r>
+              <w:rPr>
+                <w:noProof/>
+                <w:webHidden/>
+              </w:rPr>
+              <w:instrText xml:space="preserve"> PAGEREF _Toc287890890 \h </w:instrText>
+            </w:r>
+            <w:r>
+              <w:rPr>
+                <w:noProof/>
+                <w:webHidden/>
+              </w:rPr>
+            </w:r>
+            <w:r>
+              <w:rPr>
+                <w:noProof/>
+                <w:webHidden/>
+              </w:rPr>
+              <w:fldChar w:fldCharType="separate"/>
+            </w:r>
+            <w:r>
+              <w:rPr>
+                <w:noProof/>
+                <w:webHidden/>
+              </w:rPr>
+              <w:t>13</w:t>
+            </w:r>
+            <w:r>
+              <w:rPr>
+                <w:noProof/>
+                <w:webHidden/>
+              </w:rPr>
+              <w:fldChar w:fldCharType="end"/>
+            </w:r>
+          </w:hyperlink>
+        </w:p>
+        <w:p>
+          <w:pPr>
+            <w:pStyle w:val="TOC2"/>
+            <w:tabs>
+              <w:tab w:val="right" w:leader="dot" w:pos="9350"/>
+            </w:tabs>
+            <w:rPr>
+              <w:rFonts w:eastAsiaTheme="minorEastAsia"/>
+              <w:noProof/>
+            </w:rPr>
+          </w:pPr>
+          <w:hyperlink w:anchor="_Toc287890891" w:history="1">
+            <w:r>
+              <w:rPr>
+                <w:rStyle w:val="Hyperlink"/>
+                <w:noProof/>
+                <w:highlight w:val="yellow"/>
+              </w:rPr>
+              <w:t>Animations</w:t>
+            </w:r>
+            <w:r>
+              <w:rPr>
+                <w:noProof/>
+                <w:webHidden/>
+              </w:rPr>
+              <w:tab/>
+            </w:r>
+            <w:r>
+              <w:rPr>
+                <w:noProof/>
+                <w:webHidden/>
+              </w:rPr>
+              <w:fldChar w:fldCharType="begin"/>
+            </w:r>
+            <w:r>
+              <w:rPr>
+                <w:noProof/>
+                <w:webHidden/>
+              </w:rPr>
+              <w:instrText xml:space="preserve"> PAGEREF _Toc287890891 \h </w:instrText>
+            </w:r>
+            <w:r>
+              <w:rPr>
+                <w:noProof/>
+                <w:webHidden/>
+              </w:rPr>
+            </w:r>
+            <w:r>
+              <w:rPr>
+                <w:noProof/>
+                <w:webHidden/>
+              </w:rPr>
+              <w:fldChar w:fldCharType="separate"/>
+            </w:r>
+            <w:r>
+              <w:rPr>
+                <w:noProof/>
+                <w:webHidden/>
+              </w:rPr>
+              <w:t>13</w:t>
+            </w:r>
+            <w:r>
+              <w:rPr>
+                <w:noProof/>
+                <w:webHidden/>
+              </w:rPr>
+              <w:fldChar w:fldCharType="end"/>
+            </w:r>
+          </w:hyperlink>
+        </w:p>
+        <w:p>
+          <w:pPr>
+            <w:pStyle w:val="TOC3"/>
+            <w:tabs>
+              <w:tab w:val="left" w:pos="880"/>
+              <w:tab w:val="right" w:leader="dot" w:pos="9350"/>
+            </w:tabs>
+            <w:rPr>
+              <w:noProof/>
+            </w:rPr>
+          </w:pPr>
+          <w:hyperlink w:anchor="_Toc287890892" w:history="1">
+            <w:r>
+              <w:rPr>
+                <w:rStyle w:val="Hyperlink"/>
+                <w:noProof/>
+                <w:highlight w:val="yellow"/>
+              </w:rPr>
+              <w:t>1.</w:t>
+            </w:r>
+            <w:r>
+              <w:rPr>
+                <w:noProof/>
+              </w:rPr>
+              <w:tab/>
+            </w:r>
+            <w:r>
+              <w:rPr>
+                <w:rStyle w:val="Hyperlink"/>
+                <w:noProof/>
+                <w:highlight w:val="yellow"/>
+              </w:rPr>
+              <w:t>Jump</w:t>
+            </w:r>
+            <w:r>
+              <w:rPr>
+                <w:noProof/>
+                <w:webHidden/>
+              </w:rPr>
+              <w:tab/>
+            </w:r>
+            <w:r>
+              <w:rPr>
+                <w:noProof/>
+                <w:webHidden/>
+              </w:rPr>
+              <w:fldChar w:fldCharType="begin"/>
+            </w:r>
+            <w:r>
+              <w:rPr>
+                <w:noProof/>
+                <w:webHidden/>
+              </w:rPr>
+              <w:instrText xml:space="preserve"> PAGEREF _Toc287890892 \h </w:instrText>
+            </w:r>
+            <w:r>
+              <w:rPr>
+                <w:noProof/>
+                <w:webHidden/>
+              </w:rPr>
+            </w:r>
+            <w:r>
+              <w:rPr>
+                <w:noProof/>
+                <w:webHidden/>
+              </w:rPr>
+              <w:fldChar w:fldCharType="separate"/>
+            </w:r>
+            <w:r>
+              <w:rPr>
+                <w:noProof/>
+                <w:webHidden/>
+              </w:rPr>
+              <w:t>13</w:t>
+            </w:r>
+            <w:r>
+              <w:rPr>
+                <w:noProof/>
+                <w:webHidden/>
+              </w:rPr>
+              <w:fldChar w:fldCharType="end"/>
+            </w:r>
+          </w:hyperlink>
+        </w:p>
+        <w:p>
+          <w:pPr>
+            <w:pStyle w:val="TOC3"/>
+            <w:tabs>
+              <w:tab w:val="left" w:pos="880"/>
+              <w:tab w:val="right" w:leader="dot" w:pos="9350"/>
+            </w:tabs>
+            <w:rPr>
+              <w:noProof/>
+            </w:rPr>
+          </w:pPr>
+          <w:hyperlink w:anchor="_Toc287890893" w:history="1">
+            <w:r>
+              <w:rPr>
+                <w:rStyle w:val="Hyperlink"/>
+                <w:noProof/>
+                <w:highlight w:val="yellow"/>
+              </w:rPr>
+              <w:t>2.</w:t>
+            </w:r>
+            <w:r>
+              <w:rPr>
+                <w:noProof/>
+              </w:rPr>
+              <w:tab/>
+            </w:r>
+            <w:r>
+              <w:rPr>
+                <w:rStyle w:val="Hyperlink"/>
+                <w:noProof/>
+                <w:highlight w:val="yellow"/>
+              </w:rPr>
+              <w:t>Swing on rope</w:t>
+            </w:r>
+            <w:r>
+              <w:rPr>
+                <w:noProof/>
+                <w:webHidden/>
+              </w:rPr>
+              <w:tab/>
+            </w:r>
+            <w:r>
+              <w:rPr>
+                <w:noProof/>
+                <w:webHidden/>
+              </w:rPr>
+              <w:fldChar w:fldCharType="begin"/>
+            </w:r>
+            <w:r>
+              <w:rPr>
+                <w:noProof/>
+                <w:webHidden/>
+              </w:rPr>
+              <w:instrText xml:space="preserve"> PAGEREF _Toc287890893 \h </w:instrText>
+            </w:r>
+            <w:r>
+              <w:rPr>
+                <w:noProof/>
+                <w:webHidden/>
+              </w:rPr>
+            </w:r>
+            <w:r>
+              <w:rPr>
+                <w:noProof/>
+                <w:webHidden/>
+              </w:rPr>
+              <w:fldChar w:fldCharType="separate"/>
+            </w:r>
+            <w:r>
+              <w:rPr>
+                <w:noProof/>
+                <w:webHidden/>
+              </w:rPr>
+              <w:t>13</w:t>
+            </w:r>
+            <w:r>
+              <w:rPr>
+                <w:noProof/>
+                <w:webHidden/>
+              </w:rPr>
+              <w:fldChar w:fldCharType="end"/>
+            </w:r>
+          </w:hyperlink>
+        </w:p>
+        <w:p>
+          <w:pPr>
+            <w:pStyle w:val="TOC3"/>
+            <w:tabs>
+              <w:tab w:val="left" w:pos="880"/>
+              <w:tab w:val="right" w:leader="dot" w:pos="9350"/>
+            </w:tabs>
+            <w:rPr>
+              <w:noProof/>
+            </w:rPr>
+          </w:pPr>
+          <w:hyperlink w:anchor="_Toc287890894" w:history="1">
+            <w:r>
+              <w:rPr>
+                <w:rStyle w:val="Hyperlink"/>
+                <w:noProof/>
+                <w:highlight w:val="yellow"/>
+              </w:rPr>
+              <w:t>3.</w:t>
+            </w:r>
+            <w:r>
+              <w:rPr>
+                <w:noProof/>
+              </w:rPr>
+              <w:tab/>
+            </w:r>
+            <w:r>
+              <w:rPr>
+                <w:rStyle w:val="Hyperlink"/>
+                <w:noProof/>
+                <w:highlight w:val="yellow"/>
+              </w:rPr>
+              <w:t>Idle</w:t>
+            </w:r>
+            <w:r>
+              <w:rPr>
+                <w:noProof/>
+                <w:webHidden/>
+              </w:rPr>
+              <w:tab/>
+            </w:r>
+            <w:r>
+              <w:rPr>
+                <w:noProof/>
+                <w:webHidden/>
+              </w:rPr>
+              <w:fldChar w:fldCharType="begin"/>
+            </w:r>
+            <w:r>
+              <w:rPr>
+                <w:noProof/>
+                <w:webHidden/>
+              </w:rPr>
+              <w:instrText xml:space="preserve"> PAGEREF _Toc287890894 \h </w:instrText>
+            </w:r>
+            <w:r>
+              <w:rPr>
+                <w:noProof/>
+                <w:webHidden/>
+              </w:rPr>
+            </w:r>
+            <w:r>
+              <w:rPr>
+                <w:noProof/>
+                <w:webHidden/>
+              </w:rPr>
+              <w:fldChar w:fldCharType="separate"/>
+            </w:r>
+            <w:r>
+              <w:rPr>
+                <w:noProof/>
+                <w:webHidden/>
+              </w:rPr>
+              <w:t>13</w:t>
             </w:r>
             <w:r>
               <w:rPr>
@@ -4742,7 +5204,7 @@
       <w:pPr>
         <w:pStyle w:val="Heading1"/>
       </w:pPr>
-      <w:bookmarkStart w:id="0" w:name="_Toc286735863"/>
+      <w:bookmarkStart w:id="0" w:name="_Toc287890829"/>
       <w:r>
         <w:lastRenderedPageBreak/>
         <w:t>OVERVIEW</w:t>
@@ -4753,7 +5215,7 @@
       <w:pPr>
         <w:pStyle w:val="Heading2"/>
       </w:pPr>
-      <w:bookmarkStart w:id="1" w:name="_Toc286735864"/>
+      <w:bookmarkStart w:id="1" w:name="_Toc287890830"/>
       <w:r>
         <w:t>General Idea</w:t>
       </w:r>
@@ -4799,7 +5261,7 @@
       <w:pPr>
         <w:pStyle w:val="Heading2"/>
       </w:pPr>
-      <w:bookmarkStart w:id="2" w:name="_Toc286735865"/>
+      <w:bookmarkStart w:id="2" w:name="_Toc287890831"/>
       <w:r>
         <w:t>Target Audience</w:t>
       </w:r>
@@ -4815,7 +5277,7 @@
       <w:pPr>
         <w:pStyle w:val="Heading2"/>
       </w:pPr>
-      <w:bookmarkStart w:id="3" w:name="_Toc286735866"/>
+      <w:bookmarkStart w:id="3" w:name="_Toc287890832"/>
       <w:r>
         <w:t>Target Platform(s)</w:t>
       </w:r>
@@ -4918,7 +5380,7 @@
           <w:numId w:val="2"/>
         </w:numPr>
       </w:pPr>
-      <w:bookmarkStart w:id="4" w:name="_Toc286735867"/>
+      <w:bookmarkStart w:id="4" w:name="_Toc287890833"/>
       <w:r>
         <w:lastRenderedPageBreak/>
         <w:t>Gameplay</w:t>
@@ -4929,7 +5391,7 @@
       <w:pPr>
         <w:pStyle w:val="Heading2"/>
       </w:pPr>
-      <w:bookmarkStart w:id="5" w:name="_Toc286735868"/>
+      <w:bookmarkStart w:id="5" w:name="_Toc287890834"/>
       <w:r>
         <w:t>Overview</w:t>
       </w:r>
@@ -4948,7 +5410,7 @@
           <w:numId w:val="4"/>
         </w:numPr>
       </w:pPr>
-      <w:bookmarkStart w:id="6" w:name="_Toc286735869"/>
+      <w:bookmarkStart w:id="6" w:name="_Toc287890835"/>
       <w:r>
         <w:t>Launching</w:t>
       </w:r>
@@ -5146,7 +5608,7 @@
           <w:numId w:val="4"/>
         </w:numPr>
       </w:pPr>
-      <w:bookmarkStart w:id="7" w:name="_Toc286735870"/>
+      <w:bookmarkStart w:id="7" w:name="_Toc287890836"/>
       <w:r>
         <w:t>Controlling Character after launch</w:t>
       </w:r>
@@ -5188,7 +5650,7 @@
           <w:numId w:val="2"/>
         </w:numPr>
       </w:pPr>
-      <w:bookmarkStart w:id="8" w:name="_Toc286735871"/>
+      <w:bookmarkStart w:id="8" w:name="_Toc287890837"/>
       <w:r>
         <w:lastRenderedPageBreak/>
         <w:t>Core Mechanics</w:t>
@@ -5199,7 +5661,7 @@
       <w:pPr>
         <w:pStyle w:val="Heading2"/>
       </w:pPr>
-      <w:bookmarkStart w:id="9" w:name="_Toc286735872"/>
+      <w:bookmarkStart w:id="9" w:name="_Toc287890838"/>
       <w:r>
         <w:t>Overview</w:t>
       </w:r>
@@ -5227,7 +5689,7 @@
           <w:numId w:val="3"/>
         </w:numPr>
       </w:pPr>
-      <w:bookmarkStart w:id="10" w:name="_Toc286735873"/>
+      <w:bookmarkStart w:id="10" w:name="_Toc287890839"/>
       <w:r>
         <w:t>See-Saw</w:t>
       </w:r>
@@ -5316,7 +5778,7 @@
           <w:numId w:val="3"/>
         </w:numPr>
       </w:pPr>
-      <w:bookmarkStart w:id="11" w:name="_Toc286735874"/>
+      <w:bookmarkStart w:id="11" w:name="_Toc287890840"/>
       <w:r>
         <w:t>Weight</w:t>
       </w:r>
@@ -5350,7 +5812,7 @@
           <w:numId w:val="3"/>
         </w:numPr>
       </w:pPr>
-      <w:bookmarkStart w:id="12" w:name="_Toc286735875"/>
+      <w:bookmarkStart w:id="12" w:name="_Toc287890841"/>
       <w:r>
         <w:t>Character</w:t>
       </w:r>
@@ -5454,7 +5916,7 @@
           <w:numId w:val="2"/>
         </w:numPr>
       </w:pPr>
-      <w:bookmarkStart w:id="13" w:name="_Toc286735876"/>
+      <w:bookmarkStart w:id="13" w:name="_Toc287890842"/>
       <w:r>
         <w:lastRenderedPageBreak/>
         <w:t>Features</w:t>
@@ -5465,7 +5927,7 @@
       <w:pPr>
         <w:pStyle w:val="Heading2"/>
       </w:pPr>
-      <w:bookmarkStart w:id="14" w:name="_Toc286735877"/>
+      <w:bookmarkStart w:id="14" w:name="_Toc287890843"/>
       <w:r>
         <w:t>Overview</w:t>
       </w:r>
@@ -5483,7 +5945,7 @@
       <w:pPr>
         <w:pStyle w:val="Heading2"/>
       </w:pPr>
-      <w:bookmarkStart w:id="15" w:name="_Toc286735878"/>
+      <w:bookmarkStart w:id="15" w:name="_Toc287890844"/>
       <w:r>
         <w:t>A Features</w:t>
       </w:r>
@@ -5497,7 +5959,7 @@
           <w:numId w:val="15"/>
         </w:numPr>
       </w:pPr>
-      <w:bookmarkStart w:id="16" w:name="_Toc286735879"/>
+      <w:bookmarkStart w:id="16" w:name="_Toc287890845"/>
       <w:r>
         <w:t>Interactive Objects</w:t>
       </w:r>
@@ -5507,7 +5969,7 @@
       <w:pPr>
         <w:pStyle w:val="Heading2"/>
       </w:pPr>
-      <w:bookmarkStart w:id="17" w:name="_Toc286735880"/>
+      <w:bookmarkStart w:id="17" w:name="_Toc287890846"/>
       <w:r>
         <w:t>B Features</w:t>
       </w:r>
@@ -5521,7 +5983,7 @@
           <w:numId w:val="13"/>
         </w:numPr>
       </w:pPr>
-      <w:bookmarkStart w:id="18" w:name="_Toc286735881"/>
+      <w:bookmarkStart w:id="18" w:name="_Toc287890847"/>
       <w:r>
         <w:t>Parts &amp; Upgrade System</w:t>
       </w:r>
@@ -5561,7 +6023,7 @@
           <w:numId w:val="13"/>
         </w:numPr>
       </w:pPr>
-      <w:bookmarkStart w:id="19" w:name="_Toc286735882"/>
+      <w:bookmarkStart w:id="19" w:name="_Toc287890848"/>
       <w:r>
         <w:t>Ragdoll Physics</w:t>
       </w:r>
@@ -5571,7 +6033,7 @@
       <w:pPr>
         <w:pStyle w:val="Heading2"/>
       </w:pPr>
-      <w:bookmarkStart w:id="20" w:name="_Toc286735883"/>
+      <w:bookmarkStart w:id="20" w:name="_Toc287890849"/>
       <w:r>
         <w:t>C Features</w:t>
       </w:r>
@@ -5585,7 +6047,7 @@
           <w:numId w:val="12"/>
         </w:numPr>
       </w:pPr>
-      <w:bookmarkStart w:id="21" w:name="_Toc286735884"/>
+      <w:bookmarkStart w:id="21" w:name="_Toc287890850"/>
       <w:r>
         <w:t>Level Editor</w:t>
       </w:r>
@@ -5608,7 +6070,7 @@
           <w:numId w:val="2"/>
         </w:numPr>
       </w:pPr>
-      <w:bookmarkStart w:id="22" w:name="_Toc286735885"/>
+      <w:bookmarkStart w:id="22" w:name="_Toc287890851"/>
       <w:r>
         <w:lastRenderedPageBreak/>
         <w:t>Worlds</w:t>
@@ -5619,7 +6081,7 @@
       <w:pPr>
         <w:pStyle w:val="Heading2"/>
       </w:pPr>
-      <w:bookmarkStart w:id="23" w:name="_Toc286735886"/>
+      <w:bookmarkStart w:id="23" w:name="_Toc287890852"/>
       <w:r>
         <w:t>Overview</w:t>
       </w:r>
@@ -5666,7 +6128,7 @@
       <w:pPr>
         <w:pStyle w:val="Heading2"/>
       </w:pPr>
-      <w:bookmarkStart w:id="24" w:name="_Toc286735887"/>
+      <w:bookmarkStart w:id="24" w:name="_Toc287890853"/>
       <w:r>
         <w:t>World One</w:t>
       </w:r>
@@ -5676,7 +6138,7 @@
       <w:pPr>
         <w:pStyle w:val="Heading2"/>
       </w:pPr>
-      <w:bookmarkStart w:id="25" w:name="_Toc286735888"/>
+      <w:bookmarkStart w:id="25" w:name="_Toc287890854"/>
       <w:r>
         <w:t>World Two</w:t>
       </w:r>
@@ -5686,7 +6148,7 @@
       <w:pPr>
         <w:pStyle w:val="Heading2"/>
       </w:pPr>
-      <w:bookmarkStart w:id="26" w:name="_Toc286735889"/>
+      <w:bookmarkStart w:id="26" w:name="_Toc287890855"/>
       <w:r>
         <w:t>World Three</w:t>
       </w:r>
@@ -5696,7 +6158,7 @@
       <w:pPr>
         <w:pStyle w:val="Heading2"/>
       </w:pPr>
-      <w:bookmarkStart w:id="27" w:name="_Toc286735890"/>
+      <w:bookmarkStart w:id="27" w:name="_Toc287890856"/>
       <w:r>
         <w:t>World Four</w:t>
       </w:r>
@@ -5713,7 +6175,7 @@
           <w:numId w:val="2"/>
         </w:numPr>
       </w:pPr>
-      <w:bookmarkStart w:id="28" w:name="_Toc286735891"/>
+      <w:bookmarkStart w:id="28" w:name="_Toc287890857"/>
       <w:r>
         <w:lastRenderedPageBreak/>
         <w:t>Levels</w:t>
@@ -5724,7 +6186,7 @@
       <w:pPr>
         <w:pStyle w:val="Heading2"/>
       </w:pPr>
-      <w:bookmarkStart w:id="29" w:name="_Toc286735892"/>
+      <w:bookmarkStart w:id="29" w:name="_Toc287890858"/>
       <w:r>
         <w:t>Overview</w:t>
       </w:r>
@@ -5767,7 +6229,7 @@
       <w:pPr>
         <w:pStyle w:val="Heading2"/>
       </w:pPr>
-      <w:bookmarkStart w:id="30" w:name="_Toc286735893"/>
+      <w:bookmarkStart w:id="30" w:name="_Toc287890859"/>
       <w:r>
         <w:t>World One</w:t>
       </w:r>
@@ -5784,7 +6246,7 @@
           <w:highlight w:val="darkGreen"/>
         </w:rPr>
       </w:pPr>
-      <w:bookmarkStart w:id="31" w:name="_Toc286735894"/>
+      <w:bookmarkStart w:id="31" w:name="_Toc287890860"/>
       <w:r>
         <w:rPr>
           <w:highlight w:val="darkGreen"/>
@@ -5804,7 +6266,7 @@
           <w:highlight w:val="darkGreen"/>
         </w:rPr>
       </w:pPr>
-      <w:bookmarkStart w:id="32" w:name="_Toc286735895"/>
+      <w:bookmarkStart w:id="32" w:name="_Toc287890861"/>
       <w:r>
         <w:rPr>
           <w:highlight w:val="darkGreen"/>
@@ -5824,7 +6286,7 @@
           <w:highlight w:val="darkGreen"/>
         </w:rPr>
       </w:pPr>
-      <w:bookmarkStart w:id="33" w:name="_Toc286735896"/>
+      <w:bookmarkStart w:id="33" w:name="_Toc287890862"/>
       <w:r>
         <w:rPr>
           <w:highlight w:val="darkGreen"/>
@@ -5844,7 +6306,7 @@
           <w:highlight w:val="darkGreen"/>
         </w:rPr>
       </w:pPr>
-      <w:bookmarkStart w:id="34" w:name="_Toc286735897"/>
+      <w:bookmarkStart w:id="34" w:name="_Toc287890863"/>
       <w:r>
         <w:rPr>
           <w:highlight w:val="darkGreen"/>
@@ -5864,7 +6326,7 @@
           <w:highlight w:val="darkGreen"/>
         </w:rPr>
       </w:pPr>
-      <w:bookmarkStart w:id="35" w:name="_Toc286735898"/>
+      <w:bookmarkStart w:id="35" w:name="_Toc287890864"/>
       <w:r>
         <w:rPr>
           <w:highlight w:val="darkGreen"/>
@@ -5884,7 +6346,7 @@
           <w:highlight w:val="darkGreen"/>
         </w:rPr>
       </w:pPr>
-      <w:bookmarkStart w:id="36" w:name="_Toc286735899"/>
+      <w:bookmarkStart w:id="36" w:name="_Toc287890865"/>
       <w:r>
         <w:rPr>
           <w:highlight w:val="darkGreen"/>
@@ -5904,7 +6366,7 @@
           <w:highlight w:val="darkGreen"/>
         </w:rPr>
       </w:pPr>
-      <w:bookmarkStart w:id="37" w:name="_Toc286735900"/>
+      <w:bookmarkStart w:id="37" w:name="_Toc287890866"/>
       <w:r>
         <w:rPr>
           <w:highlight w:val="darkGreen"/>
@@ -5924,7 +6386,7 @@
           <w:highlight w:val="darkGreen"/>
         </w:rPr>
       </w:pPr>
-      <w:bookmarkStart w:id="38" w:name="_Toc286735901"/>
+      <w:bookmarkStart w:id="38" w:name="_Toc287890867"/>
       <w:r>
         <w:rPr>
           <w:highlight w:val="darkGreen"/>
@@ -5944,7 +6406,7 @@
           <w:highlight w:val="darkGreen"/>
         </w:rPr>
       </w:pPr>
-      <w:bookmarkStart w:id="39" w:name="_Toc286735902"/>
+      <w:bookmarkStart w:id="39" w:name="_Toc287890868"/>
       <w:r>
         <w:rPr>
           <w:highlight w:val="darkGreen"/>
@@ -5964,7 +6426,7 @@
           <w:highlight w:val="darkGreen"/>
         </w:rPr>
       </w:pPr>
-      <w:bookmarkStart w:id="40" w:name="_Toc286735903"/>
+      <w:bookmarkStart w:id="40" w:name="_Toc287890869"/>
       <w:r>
         <w:rPr>
           <w:highlight w:val="darkGreen"/>
@@ -5977,7 +6439,7 @@
       <w:pPr>
         <w:pStyle w:val="Heading2"/>
       </w:pPr>
-      <w:bookmarkStart w:id="41" w:name="_Toc286735904"/>
+      <w:bookmarkStart w:id="41" w:name="_Toc287890870"/>
       <w:r>
         <w:t>World Two</w:t>
       </w:r>
@@ -5987,7 +6449,7 @@
       <w:pPr>
         <w:pStyle w:val="Heading2"/>
       </w:pPr>
-      <w:bookmarkStart w:id="42" w:name="_Toc286735905"/>
+      <w:bookmarkStart w:id="42" w:name="_Toc287890871"/>
       <w:r>
         <w:t>World Three</w:t>
       </w:r>
@@ -5997,7 +6459,7 @@
       <w:pPr>
         <w:pStyle w:val="Heading2"/>
       </w:pPr>
-      <w:bookmarkStart w:id="43" w:name="_Toc286735906"/>
+      <w:bookmarkStart w:id="43" w:name="_Toc287890872"/>
       <w:r>
         <w:t>World Four</w:t>
       </w:r>
@@ -6014,7 +6476,7 @@
           <w:numId w:val="2"/>
         </w:numPr>
       </w:pPr>
-      <w:bookmarkStart w:id="44" w:name="_Toc286735907"/>
+      <w:bookmarkStart w:id="44" w:name="_Toc287890873"/>
       <w:r>
         <w:lastRenderedPageBreak/>
         <w:t>Objects</w:t>
@@ -6025,7 +6487,7 @@
       <w:pPr>
         <w:pStyle w:val="Heading2"/>
       </w:pPr>
-      <w:bookmarkStart w:id="45" w:name="_Toc286735908"/>
+      <w:bookmarkStart w:id="45" w:name="_Toc287890874"/>
       <w:r>
         <w:t>Overview</w:t>
       </w:r>
@@ -6056,7 +6518,7 @@
           <w:highlight w:val="yellow"/>
         </w:rPr>
       </w:pPr>
-      <w:bookmarkStart w:id="46" w:name="_Toc286735909"/>
+      <w:bookmarkStart w:id="46" w:name="_Toc287890875"/>
       <w:r>
         <w:rPr>
           <w:highlight w:val="yellow"/>
@@ -6094,6 +6556,13 @@
           <w:highlight w:val="yellow"/>
         </w:rPr>
         <w:t>with the wall they will (die or jump off).</w:t>
+      </w:r>
+      <w:r>
+        <w:rPr>
+          <w:color w:val="000000" w:themeColor="text1"/>
+          <w:highlight w:val="yellow"/>
+        </w:rPr>
+        <w:t xml:space="preserve"> – When can they jump off???</w:t>
       </w:r>
     </w:p>
     <w:p>
@@ -6205,7 +6674,7 @@
           <w:highlight w:val="yellow"/>
         </w:rPr>
       </w:pPr>
-      <w:bookmarkStart w:id="47" w:name="_Toc286735910"/>
+      <w:bookmarkStart w:id="47" w:name="_Toc287890876"/>
       <w:r>
         <w:rPr>
           <w:highlight w:val="yellow"/>
@@ -6323,7 +6792,7 @@
           <w:highlight w:val="yellow"/>
         </w:rPr>
       </w:pPr>
-      <w:bookmarkStart w:id="48" w:name="_Toc286735911"/>
+      <w:bookmarkStart w:id="48" w:name="_Toc287890877"/>
       <w:r>
         <w:rPr>
           <w:highlight w:val="yellow"/>
@@ -6407,7 +6876,7 @@
           <w:highlight w:val="yellow"/>
         </w:rPr>
       </w:pPr>
-      <w:bookmarkStart w:id="49" w:name="_Toc286735912"/>
+      <w:bookmarkStart w:id="49" w:name="_Toc287890878"/>
       <w:r>
         <w:rPr>
           <w:highlight w:val="yellow"/>
@@ -6475,7 +6944,7 @@
           <w:highlight w:val="yellow"/>
         </w:rPr>
       </w:pPr>
-      <w:bookmarkStart w:id="50" w:name="_Toc286735913"/>
+      <w:bookmarkStart w:id="50" w:name="_Toc287890879"/>
       <w:r>
         <w:rPr>
           <w:highlight w:val="yellow"/>
@@ -6529,7 +6998,7 @@
           <w:highlight w:val="yellow"/>
         </w:rPr>
       </w:pPr>
-      <w:bookmarkStart w:id="51" w:name="_Toc286735914"/>
+      <w:bookmarkStart w:id="51" w:name="_Toc287890880"/>
       <w:r>
         <w:rPr>
           <w:highlight w:val="yellow"/>
@@ -6612,7 +7081,7 @@
           <w:numId w:val="2"/>
         </w:numPr>
       </w:pPr>
-      <w:bookmarkStart w:id="52" w:name="_Toc286735915"/>
+      <w:bookmarkStart w:id="52" w:name="_Toc287890881"/>
       <w:r>
         <w:lastRenderedPageBreak/>
         <w:t>Character</w:t>
@@ -6623,7 +7092,7 @@
       <w:pPr>
         <w:pStyle w:val="Heading2"/>
       </w:pPr>
-      <w:bookmarkStart w:id="53" w:name="_Toc286735916"/>
+      <w:bookmarkStart w:id="53" w:name="_Toc287890882"/>
       <w:r>
         <w:t>Overview</w:t>
       </w:r>
@@ -6633,7 +7102,7 @@
       <w:pPr>
         <w:pStyle w:val="Heading2"/>
       </w:pPr>
-      <w:bookmarkStart w:id="54" w:name="_Toc286735917"/>
+      <w:bookmarkStart w:id="54" w:name="_Toc287890883"/>
       <w:r>
         <w:t>Actions</w:t>
       </w:r>
@@ -6661,7 +7130,7 @@
           <w:highlight w:val="darkGreen"/>
         </w:rPr>
       </w:pPr>
-      <w:bookmarkStart w:id="55" w:name="_Toc286735918"/>
+      <w:bookmarkStart w:id="55" w:name="_Toc287890884"/>
       <w:r>
         <w:rPr>
           <w:highlight w:val="darkGreen"/>
@@ -6681,7 +7150,7 @@
           <w:highlight w:val="darkGreen"/>
         </w:rPr>
       </w:pPr>
-      <w:bookmarkStart w:id="56" w:name="_Toc286735919"/>
+      <w:bookmarkStart w:id="56" w:name="_Toc287890885"/>
       <w:r>
         <w:rPr>
           <w:highlight w:val="darkGreen"/>
@@ -6701,7 +7170,7 @@
           <w:highlight w:val="darkGreen"/>
         </w:rPr>
       </w:pPr>
-      <w:bookmarkStart w:id="57" w:name="_Toc286735920"/>
+      <w:bookmarkStart w:id="57" w:name="_Toc287890886"/>
       <w:r>
         <w:rPr>
           <w:highlight w:val="darkGreen"/>
@@ -6721,7 +7190,7 @@
           <w:highlight w:val="darkGreen"/>
         </w:rPr>
       </w:pPr>
-      <w:bookmarkStart w:id="58" w:name="_Toc286735921"/>
+      <w:bookmarkStart w:id="58" w:name="_Toc287890887"/>
       <w:r>
         <w:rPr>
           <w:highlight w:val="darkGreen"/>
@@ -6741,7 +7210,7 @@
           <w:highlight w:val="darkGreen"/>
         </w:rPr>
       </w:pPr>
-      <w:bookmarkStart w:id="59" w:name="_Toc286735922"/>
+      <w:bookmarkStart w:id="59" w:name="_Toc287890888"/>
       <w:r>
         <w:rPr>
           <w:highlight w:val="darkGreen"/>
@@ -6750,7 +7219,191 @@
       </w:r>
       <w:bookmarkEnd w:id="59"/>
     </w:p>
-    <w:p/>
+    <w:p>
+      <w:r>
+        <w:br w:type="page"/>
+      </w:r>
+    </w:p>
+    <w:p>
+      <w:pPr>
+        <w:pStyle w:val="Heading1"/>
+        <w:rPr>
+          <w:highlight w:val="yellow"/>
+        </w:rPr>
+      </w:pPr>
+      <w:bookmarkStart w:id="60" w:name="_Toc287890889"/>
+      <w:r>
+        <w:rPr>
+          <w:highlight w:val="yellow"/>
+        </w:rPr>
+        <w:lastRenderedPageBreak/>
+        <w:t>Art</w:t>
+      </w:r>
+      <w:bookmarkEnd w:id="60"/>
+    </w:p>
+    <w:p>
+      <w:pPr>
+        <w:pStyle w:val="Heading2"/>
+        <w:rPr>
+          <w:highlight w:val="yellow"/>
+        </w:rPr>
+      </w:pPr>
+      <w:bookmarkStart w:id="61" w:name="_Toc287890890"/>
+      <w:r>
+        <w:rPr>
+          <w:highlight w:val="yellow"/>
+        </w:rPr>
+        <w:t>Overview</w:t>
+      </w:r>
+      <w:bookmarkEnd w:id="61"/>
+    </w:p>
+    <w:p>
+      <w:pPr>
+        <w:rPr>
+          <w:highlight w:val="yellow"/>
+        </w:rPr>
+      </w:pPr>
+      <w:r>
+        <w:rPr>
+          <w:highlight w:val="yellow"/>
+        </w:rPr>
+        <w:t xml:space="preserve">This section lists all the art needed &amp; used in the game. Include pictures of concepts or ideas if you feel like it. Explain designs out – the look, feel, how they will work with various interactions in the world (like a jump animation with jumping from a wall, how </w:t>
+      </w:r>
+      <w:proofErr w:type="gramStart"/>
+      <w:r>
+        <w:rPr>
+          <w:highlight w:val="yellow"/>
+        </w:rPr>
+        <w:t>would it</w:t>
+      </w:r>
+      <w:proofErr w:type="gramEnd"/>
+      <w:r>
+        <w:rPr>
+          <w:highlight w:val="yellow"/>
+        </w:rPr>
+        <w:t xml:space="preserve"> work?)</w:t>
+      </w:r>
+    </w:p>
+    <w:p>
+      <w:pPr>
+        <w:pStyle w:val="Heading2"/>
+        <w:rPr>
+          <w:highlight w:val="yellow"/>
+        </w:rPr>
+      </w:pPr>
+      <w:bookmarkStart w:id="62" w:name="_Toc287890891"/>
+      <w:r>
+        <w:rPr>
+          <w:highlight w:val="yellow"/>
+        </w:rPr>
+        <w:t>Animations</w:t>
+      </w:r>
+      <w:bookmarkEnd w:id="62"/>
+    </w:p>
+    <w:p>
+      <w:pPr>
+        <w:pStyle w:val="Heading3"/>
+        <w:numPr>
+          <w:ilvl w:val="0"/>
+          <w:numId w:val="16"/>
+        </w:numPr>
+        <w:rPr>
+          <w:highlight w:val="yellow"/>
+        </w:rPr>
+      </w:pPr>
+      <w:bookmarkStart w:id="63" w:name="_Toc287890892"/>
+      <w:r>
+        <w:rPr>
+          <w:highlight w:val="yellow"/>
+        </w:rPr>
+        <w:t>Jump</w:t>
+      </w:r>
+      <w:bookmarkEnd w:id="63"/>
+    </w:p>
+    <w:p>
+      <w:pPr>
+        <w:pStyle w:val="ListParagraph"/>
+        <w:numPr>
+          <w:ilvl w:val="0"/>
+          <w:numId w:val="18"/>
+        </w:numPr>
+        <w:rPr>
+          <w:highlight w:val="yellow"/>
+        </w:rPr>
+      </w:pPr>
+      <w:proofErr w:type="gramStart"/>
+      <w:r>
+        <w:rPr>
+          <w:highlight w:val="yellow"/>
+        </w:rPr>
+        <w:t>wall</w:t>
+      </w:r>
+      <w:proofErr w:type="gramEnd"/>
+      <w:r>
+        <w:rPr>
+          <w:highlight w:val="yellow"/>
+        </w:rPr>
+        <w:t xml:space="preserve"> and regular the same? </w:t>
+      </w:r>
+    </w:p>
+    <w:p>
+      <w:pPr>
+        <w:pStyle w:val="Heading3"/>
+        <w:numPr>
+          <w:ilvl w:val="0"/>
+          <w:numId w:val="16"/>
+        </w:numPr>
+        <w:rPr>
+          <w:highlight w:val="yellow"/>
+        </w:rPr>
+      </w:pPr>
+      <w:bookmarkStart w:id="64" w:name="_Toc287890893"/>
+      <w:r>
+        <w:rPr>
+          <w:highlight w:val="yellow"/>
+        </w:rPr>
+        <w:t>Swing on rope</w:t>
+      </w:r>
+      <w:bookmarkEnd w:id="64"/>
+    </w:p>
+    <w:p>
+      <w:pPr>
+        <w:pStyle w:val="Heading3"/>
+        <w:numPr>
+          <w:ilvl w:val="0"/>
+          <w:numId w:val="16"/>
+        </w:numPr>
+        <w:rPr>
+          <w:highlight w:val="yellow"/>
+        </w:rPr>
+      </w:pPr>
+      <w:bookmarkStart w:id="65" w:name="_Toc287890894"/>
+      <w:r>
+        <w:rPr>
+          <w:highlight w:val="yellow"/>
+        </w:rPr>
+        <w:t>Idle</w:t>
+      </w:r>
+      <w:bookmarkEnd w:id="65"/>
+    </w:p>
+    <w:p>
+      <w:pPr>
+        <w:pStyle w:val="ListParagraph"/>
+        <w:numPr>
+          <w:ilvl w:val="0"/>
+          <w:numId w:val="17"/>
+        </w:numPr>
+        <w:rPr>
+          <w:highlight w:val="yellow"/>
+        </w:rPr>
+      </w:pPr>
+      <w:r>
+        <w:rPr>
+          <w:highlight w:val="yellow"/>
+        </w:rPr>
+        <w:t xml:space="preserve">Waiting for launch </w:t>
+      </w:r>
+    </w:p>
     <w:p/>
     <w:p/>
     <w:p/>
@@ -7231,6 +7884,208 @@
     </w:lvl>
   </w:abstractNum>
   <w:abstractNum w:abstractNumId="4">
+    <w:nsid w:val="2D8D2CB1"/>
+    <w:multiLevelType w:val="hybridMultilevel"/>
+    <w:tmpl w:val="ED323688"/>
+    <w:lvl w:ilvl="0" w:tplc="0409000F">
+      <w:start w:val="1"/>
+      <w:numFmt w:val="decimal"/>
+      <w:lvlText w:val="%1."/>
+      <w:lvlJc w:val="left"/>
+      <w:pPr>
+        <w:ind w:left="720" w:hanging="360"/>
+      </w:pPr>
+      <w:rPr>
+        <w:rFonts w:hint="default"/>
+      </w:rPr>
+    </w:lvl>
+    <w:lvl w:ilvl="1" w:tplc="04090019">
+      <w:start w:val="1"/>
+      <w:numFmt w:val="lowerLetter"/>
+      <w:lvlText w:val="%2."/>
+      <w:lvlJc w:val="left"/>
+      <w:pPr>
+        <w:ind w:left="1440" w:hanging="360"/>
+      </w:pPr>
+    </w:lvl>
+    <w:lvl w:ilvl="2" w:tplc="0409001B" w:tentative="1">
+      <w:start w:val="1"/>
+      <w:numFmt w:val="lowerRoman"/>
+      <w:lvlText w:val="%3."/>
+      <w:lvlJc w:val="right"/>
+      <w:pPr>
+        <w:ind w:left="2160" w:hanging="180"/>
+      </w:pPr>
+    </w:lvl>
+    <w:lvl w:ilvl="3" w:tplc="0409000F" w:tentative="1">
+      <w:start w:val="1"/>
+      <w:numFmt w:val="decimal"/>
+      <w:lvlText w:val="%4."/>
+      <w:lvlJc w:val="left"/>
+      <w:pPr>
+        <w:ind w:left="2880" w:hanging="360"/>
+      </w:pPr>
+    </w:lvl>
+    <w:lvl w:ilvl="4" w:tplc="04090019" w:tentative="1">
+      <w:start w:val="1"/>
+      <w:numFmt w:val="lowerLetter"/>
+      <w:lvlText w:val="%5."/>
+      <w:lvlJc w:val="left"/>
+      <w:pPr>
+        <w:ind w:left="3600" w:hanging="360"/>
+      </w:pPr>
+    </w:lvl>
+    <w:lvl w:ilvl="5" w:tplc="0409001B" w:tentative="1">
+      <w:start w:val="1"/>
+      <w:numFmt w:val="lowerRoman"/>
+      <w:lvlText w:val="%6."/>
+      <w:lvlJc w:val="right"/>
+      <w:pPr>
+        <w:ind w:left="4320" w:hanging="180"/>
+      </w:pPr>
+    </w:lvl>
+    <w:lvl w:ilvl="6" w:tplc="0409000F" w:tentative="1">
+      <w:start w:val="1"/>
+      <w:numFmt w:val="decimal"/>
+      <w:lvlText w:val="%7."/>
+      <w:lvlJc w:val="left"/>
+      <w:pPr>
+        <w:ind w:left="5040" w:hanging="360"/>
+      </w:pPr>
+    </w:lvl>
+    <w:lvl w:ilvl="7" w:tplc="04090019" w:tentative="1">
+      <w:start w:val="1"/>
+      <w:numFmt w:val="lowerLetter"/>
+      <w:lvlText w:val="%8."/>
+      <w:lvlJc w:val="left"/>
+      <w:pPr>
+        <w:ind w:left="5760" w:hanging="360"/>
+      </w:pPr>
+    </w:lvl>
+    <w:lvl w:ilvl="8" w:tplc="0409001B" w:tentative="1">
+      <w:start w:val="1"/>
+      <w:numFmt w:val="lowerRoman"/>
+      <w:lvlText w:val="%9."/>
+      <w:lvlJc w:val="right"/>
+      <w:pPr>
+        <w:ind w:left="6480" w:hanging="180"/>
+      </w:pPr>
+    </w:lvl>
+  </w:abstractNum>
+  <w:abstractNum w:abstractNumId="5">
+    <w:nsid w:val="38CB77A4"/>
+    <w:multiLevelType w:val="hybridMultilevel"/>
+    <w:tmpl w:val="470C178A"/>
+    <w:lvl w:ilvl="0" w:tplc="0DACDC48">
+      <w:start w:val="3"/>
+      <w:numFmt w:val="bullet"/>
+      <w:lvlText w:val="-"/>
+      <w:lvlJc w:val="left"/>
+      <w:pPr>
+        <w:ind w:left="1080" w:hanging="360"/>
+      </w:pPr>
+      <w:rPr>
+        <w:rFonts w:ascii="Calibri" w:eastAsiaTheme="minorHAnsi" w:hAnsi="Calibri" w:cs="Calibri" w:hint="default"/>
+      </w:rPr>
+    </w:lvl>
+    <w:lvl w:ilvl="1" w:tplc="04090003" w:tentative="1">
+      <w:start w:val="1"/>
+      <w:numFmt w:val="bullet"/>
+      <w:lvlText w:val="o"/>
+      <w:lvlJc w:val="left"/>
+      <w:pPr>
+        <w:ind w:left="1800" w:hanging="360"/>
+      </w:pPr>
+      <w:rPr>
+        <w:rFonts w:ascii="Courier New" w:hAnsi="Courier New" w:cs="Courier New" w:hint="default"/>
+      </w:rPr>
+    </w:lvl>
+    <w:lvl w:ilvl="2" w:tplc="04090005" w:tentative="1">
+      <w:start w:val="1"/>
+      <w:numFmt w:val="bullet"/>
+      <w:lvlText w:val=""/>
+      <w:lvlJc w:val="left"/>
+      <w:pPr>
+        <w:ind w:left="2520" w:hanging="360"/>
+      </w:pPr>
+      <w:rPr>
+        <w:rFonts w:ascii="Wingdings" w:hAnsi="Wingdings" w:hint="default"/>
+      </w:rPr>
+    </w:lvl>
+    <w:lvl w:ilvl="3" w:tplc="04090001" w:tentative="1">
+      <w:start w:val="1"/>
+      <w:numFmt w:val="bullet"/>
+      <w:lvlText w:val=""/>
+      <w:lvlJc w:val="left"/>
+      <w:pPr>
+        <w:ind w:left="3240" w:hanging="360"/>
+      </w:pPr>
+      <w:rPr>
+        <w:rFonts w:ascii="Symbol" w:hAnsi="Symbol" w:hint="default"/>
+      </w:rPr>
+    </w:lvl>
+    <w:lvl w:ilvl="4" w:tplc="04090003" w:tentative="1">
+      <w:start w:val="1"/>
+      <w:numFmt w:val="bullet"/>
+      <w:lvlText w:val="o"/>
+      <w:lvlJc w:val="left"/>
+      <w:pPr>
+        <w:ind w:left="3960" w:hanging="360"/>
+      </w:pPr>
+      <w:rPr>
+        <w:rFonts w:ascii="Courier New" w:hAnsi="Courier New" w:cs="Courier New" w:hint="default"/>
+      </w:rPr>
+    </w:lvl>
+    <w:lvl w:ilvl="5" w:tplc="04090005" w:tentative="1">
+      <w:start w:val="1"/>
+      <w:numFmt w:val="bullet"/>
+      <w:lvlText w:val=""/>
+      <w:lvlJc w:val="left"/>
+      <w:pPr>
+        <w:ind w:left="4680" w:hanging="360"/>
+      </w:pPr>
+      <w:rPr>
+        <w:rFonts w:ascii="Wingdings" w:hAnsi="Wingdings" w:hint="default"/>
+      </w:rPr>
+    </w:lvl>
+    <w:lvl w:ilvl="6" w:tplc="04090001" w:tentative="1">
+      <w:start w:val="1"/>
+      <w:numFmt w:val="bullet"/>
+      <w:lvlText w:val=""/>
+      <w:lvlJc w:val="left"/>
+      <w:pPr>
+        <w:ind w:left="5400" w:hanging="360"/>
+      </w:pPr>
+      <w:rPr>
+        <w:rFonts w:ascii="Symbol" w:hAnsi="Symbol" w:hint="default"/>
+      </w:rPr>
+    </w:lvl>
+    <w:lvl w:ilvl="7" w:tplc="04090003" w:tentative="1">
+      <w:start w:val="1"/>
+      <w:numFmt w:val="bullet"/>
+      <w:lvlText w:val="o"/>
+      <w:lvlJc w:val="left"/>
+      <w:pPr>
+        <w:ind w:left="6120" w:hanging="360"/>
+      </w:pPr>
+      <w:rPr>
+        <w:rFonts w:ascii="Courier New" w:hAnsi="Courier New" w:cs="Courier New" w:hint="default"/>
+      </w:rPr>
+    </w:lvl>
+    <w:lvl w:ilvl="8" w:tplc="04090005" w:tentative="1">
+      <w:start w:val="1"/>
+      <w:numFmt w:val="bullet"/>
+      <w:lvlText w:val=""/>
+      <w:lvlJc w:val="left"/>
+      <w:pPr>
+        <w:ind w:left="6840" w:hanging="360"/>
+      </w:pPr>
+      <w:rPr>
+        <w:rFonts w:ascii="Wingdings" w:hAnsi="Wingdings" w:hint="default"/>
+      </w:rPr>
+    </w:lvl>
+  </w:abstractNum>
+  <w:abstractNum w:abstractNumId="6">
     <w:nsid w:val="4155187C"/>
     <w:multiLevelType w:val="hybridMultilevel"/>
     <w:tmpl w:val="600409D8"/>
@@ -7319,7 +8174,7 @@
       </w:pPr>
     </w:lvl>
   </w:abstractNum>
-  <w:abstractNum w:abstractNumId="5">
+  <w:abstractNum w:abstractNumId="7">
     <w:nsid w:val="43BD6344"/>
     <w:multiLevelType w:val="hybridMultilevel"/>
     <w:tmpl w:val="1F0C569E"/>
@@ -7408,7 +8263,7 @@
       </w:pPr>
     </w:lvl>
   </w:abstractNum>
-  <w:abstractNum w:abstractNumId="6">
+  <w:abstractNum w:abstractNumId="8">
     <w:nsid w:val="484248B0"/>
     <w:multiLevelType w:val="hybridMultilevel"/>
     <w:tmpl w:val="AEF2E79E"/>
@@ -7521,7 +8376,7 @@
       </w:rPr>
     </w:lvl>
   </w:abstractNum>
-  <w:abstractNum w:abstractNumId="7">
+  <w:abstractNum w:abstractNumId="9">
     <w:nsid w:val="4D6F552A"/>
     <w:multiLevelType w:val="hybridMultilevel"/>
     <w:tmpl w:val="B89229E8"/>
@@ -7610,7 +8465,7 @@
       </w:pPr>
     </w:lvl>
   </w:abstractNum>
-  <w:abstractNum w:abstractNumId="8">
+  <w:abstractNum w:abstractNumId="10">
     <w:nsid w:val="582A13A5"/>
     <w:multiLevelType w:val="hybridMultilevel"/>
     <w:tmpl w:val="D1BCB3E2"/>
@@ -7699,7 +8554,7 @@
       </w:pPr>
     </w:lvl>
   </w:abstractNum>
-  <w:abstractNum w:abstractNumId="9">
+  <w:abstractNum w:abstractNumId="11">
     <w:nsid w:val="6A976367"/>
     <w:multiLevelType w:val="hybridMultilevel"/>
     <w:tmpl w:val="CB88BB52"/>
@@ -7788,7 +8643,7 @@
       </w:pPr>
     </w:lvl>
   </w:abstractNum>
-  <w:abstractNum w:abstractNumId="10">
+  <w:abstractNum w:abstractNumId="12">
     <w:nsid w:val="6BFD11B6"/>
     <w:multiLevelType w:val="hybridMultilevel"/>
     <w:tmpl w:val="2A7EAC96"/>
@@ -7901,7 +8756,120 @@
       </w:rPr>
     </w:lvl>
   </w:abstractNum>
-  <w:abstractNum w:abstractNumId="11">
+  <w:abstractNum w:abstractNumId="13">
+    <w:nsid w:val="6C902901"/>
+    <w:multiLevelType w:val="hybridMultilevel"/>
+    <w:tmpl w:val="9F3C61FE"/>
+    <w:lvl w:ilvl="0" w:tplc="5C92E44A">
+      <w:start w:val="3"/>
+      <w:numFmt w:val="bullet"/>
+      <w:lvlText w:val="-"/>
+      <w:lvlJc w:val="left"/>
+      <w:pPr>
+        <w:ind w:left="1080" w:hanging="360"/>
+      </w:pPr>
+      <w:rPr>
+        <w:rFonts w:ascii="Calibri" w:eastAsiaTheme="minorHAnsi" w:hAnsi="Calibri" w:cs="Calibri" w:hint="default"/>
+      </w:rPr>
+    </w:lvl>
+    <w:lvl w:ilvl="1" w:tplc="04090003" w:tentative="1">
+      <w:start w:val="1"/>
+      <w:numFmt w:val="bullet"/>
+      <w:lvlText w:val="o"/>
+      <w:lvlJc w:val="left"/>
+      <w:pPr>
+        <w:ind w:left="1800" w:hanging="360"/>
+      </w:pPr>
+      <w:rPr>
+        <w:rFonts w:ascii="Courier New" w:hAnsi="Courier New" w:cs="Courier New" w:hint="default"/>
+      </w:rPr>
+    </w:lvl>
+    <w:lvl w:ilvl="2" w:tplc="04090005" w:tentative="1">
+      <w:start w:val="1"/>
+      <w:numFmt w:val="bullet"/>
+      <w:lvlText w:val=""/>
+      <w:lvlJc w:val="left"/>
+      <w:pPr>
+        <w:ind w:left="2520" w:hanging="360"/>
+      </w:pPr>
+      <w:rPr>
+        <w:rFonts w:ascii="Wingdings" w:hAnsi="Wingdings" w:hint="default"/>
+      </w:rPr>
+    </w:lvl>
+    <w:lvl w:ilvl="3" w:tplc="04090001" w:tentative="1">
+      <w:start w:val="1"/>
+      <w:numFmt w:val="bullet"/>
+      <w:lvlText w:val=""/>
+      <w:lvlJc w:val="left"/>
+      <w:pPr>
+        <w:ind w:left="3240" w:hanging="360"/>
+      </w:pPr>
+      <w:rPr>
+        <w:rFonts w:ascii="Symbol" w:hAnsi="Symbol" w:hint="default"/>
+      </w:rPr>
+    </w:lvl>
+    <w:lvl w:ilvl="4" w:tplc="04090003" w:tentative="1">
+      <w:start w:val="1"/>
+      <w:numFmt w:val="bullet"/>
+      <w:lvlText w:val="o"/>
+      <w:lvlJc w:val="left"/>
+      <w:pPr>
+        <w:ind w:left="3960" w:hanging="360"/>
+      </w:pPr>
+      <w:rPr>
+        <w:rFonts w:ascii="Courier New" w:hAnsi="Courier New" w:cs="Courier New" w:hint="default"/>
+      </w:rPr>
+    </w:lvl>
+    <w:lvl w:ilvl="5" w:tplc="04090005" w:tentative="1">
+      <w:start w:val="1"/>
+      <w:numFmt w:val="bullet"/>
+      <w:lvlText w:val=""/>
+      <w:lvlJc w:val="left"/>
+      <w:pPr>
+        <w:ind w:left="4680" w:hanging="360"/>
+      </w:pPr>
+      <w:rPr>
+        <w:rFonts w:ascii="Wingdings" w:hAnsi="Wingdings" w:hint="default"/>
+      </w:rPr>
+    </w:lvl>
+    <w:lvl w:ilvl="6" w:tplc="04090001" w:tentative="1">
+      <w:start w:val="1"/>
+      <w:numFmt w:val="bullet"/>
+      <w:lvlText w:val=""/>
+      <w:lvlJc w:val="left"/>
+      <w:pPr>
+        <w:ind w:left="5400" w:hanging="360"/>
+      </w:pPr>
+      <w:rPr>
+        <w:rFonts w:ascii="Symbol" w:hAnsi="Symbol" w:hint="default"/>
+      </w:rPr>
+    </w:lvl>
+    <w:lvl w:ilvl="7" w:tplc="04090003" w:tentative="1">
+      <w:start w:val="1"/>
+      <w:numFmt w:val="bullet"/>
+      <w:lvlText w:val="o"/>
+      <w:lvlJc w:val="left"/>
+      <w:pPr>
+        <w:ind w:left="6120" w:hanging="360"/>
+      </w:pPr>
+      <w:rPr>
+        <w:rFonts w:ascii="Courier New" w:hAnsi="Courier New" w:cs="Courier New" w:hint="default"/>
+      </w:rPr>
+    </w:lvl>
+    <w:lvl w:ilvl="8" w:tplc="04090005" w:tentative="1">
+      <w:start w:val="1"/>
+      <w:numFmt w:val="bullet"/>
+      <w:lvlText w:val=""/>
+      <w:lvlJc w:val="left"/>
+      <w:pPr>
+        <w:ind w:left="6840" w:hanging="360"/>
+      </w:pPr>
+      <w:rPr>
+        <w:rFonts w:ascii="Wingdings" w:hAnsi="Wingdings" w:hint="default"/>
+      </w:rPr>
+    </w:lvl>
+  </w:abstractNum>
+  <w:abstractNum w:abstractNumId="14">
     <w:nsid w:val="6D2C1151"/>
     <w:multiLevelType w:val="hybridMultilevel"/>
     <w:tmpl w:val="DE70141C"/>
@@ -8013,7 +8981,7 @@
       </w:rPr>
     </w:lvl>
   </w:abstractNum>
-  <w:abstractNum w:abstractNumId="12">
+  <w:abstractNum w:abstractNumId="15">
     <w:nsid w:val="75C73289"/>
     <w:multiLevelType w:val="hybridMultilevel"/>
     <w:tmpl w:val="01FC5BAE"/>
@@ -8126,7 +9094,7 @@
       </w:rPr>
     </w:lvl>
   </w:abstractNum>
-  <w:abstractNum w:abstractNumId="13">
+  <w:abstractNum w:abstractNumId="16">
     <w:nsid w:val="772759EF"/>
     <w:multiLevelType w:val="hybridMultilevel"/>
     <w:tmpl w:val="C3BA6DE2"/>
@@ -8215,7 +9183,7 @@
       </w:pPr>
     </w:lvl>
   </w:abstractNum>
-  <w:abstractNum w:abstractNumId="14">
+  <w:abstractNum w:abstractNumId="17">
     <w:nsid w:val="77C10700"/>
     <w:multiLevelType w:val="hybridMultilevel"/>
     <w:tmpl w:val="DE5854BE"/>
@@ -8305,49 +9273,58 @@
     </w:lvl>
   </w:abstractNum>
   <w:num w:numId="1">
-    <w:abstractNumId w:val="11"/>
+    <w:abstractNumId w:val="14"/>
   </w:num>
   <w:num w:numId="2">
-    <w:abstractNumId w:val="9"/>
+    <w:abstractNumId w:val="11"/>
   </w:num>
   <w:num w:numId="3">
     <w:abstractNumId w:val="3"/>
   </w:num>
   <w:num w:numId="4">
-    <w:abstractNumId w:val="8"/>
+    <w:abstractNumId w:val="10"/>
   </w:num>
   <w:num w:numId="5">
     <w:abstractNumId w:val="1"/>
   </w:num>
   <w:num w:numId="6">
-    <w:abstractNumId w:val="13"/>
+    <w:abstractNumId w:val="16"/>
   </w:num>
   <w:num w:numId="7">
-    <w:abstractNumId w:val="7"/>
+    <w:abstractNumId w:val="9"/>
   </w:num>
   <w:num w:numId="8">
     <w:abstractNumId w:val="0"/>
   </w:num>
   <w:num w:numId="9">
-    <w:abstractNumId w:val="5"/>
+    <w:abstractNumId w:val="7"/>
   </w:num>
   <w:num w:numId="10">
-    <w:abstractNumId w:val="4"/>
+    <w:abstractNumId w:val="6"/>
   </w:num>
   <w:num w:numId="11">
-    <w:abstractNumId w:val="14"/>
+    <w:abstractNumId w:val="17"/>
   </w:num>
   <w:num w:numId="12">
     <w:abstractNumId w:val="2"/>
   </w:num>
   <w:num w:numId="13">
-    <w:abstractNumId w:val="10"/>
+    <w:abstractNumId w:val="12"/>
   </w:num>
   <w:num w:numId="14">
-    <w:abstractNumId w:val="6"/>
+    <w:abstractNumId w:val="8"/>
   </w:num>
   <w:num w:numId="15">
-    <w:abstractNumId w:val="12"/>
+    <w:abstractNumId w:val="15"/>
+  </w:num>
+  <w:num w:numId="16">
+    <w:abstractNumId w:val="4"/>
+  </w:num>
+  <w:num w:numId="17">
+    <w:abstractNumId w:val="13"/>
+  </w:num>
+  <w:num w:numId="18">
+    <w:abstractNumId w:val="5"/>
   </w:num>
 </w:numbering>
 </file>
@@ -9140,7 +10117,7 @@
 </file>
 
 <file path=customXml/itemProps1.xml><?xml version="1.0" encoding="utf-8"?>
-<ds:datastoreItem xmlns:ds="http://schemas.openxmlformats.org/officeDocument/2006/customXml" ds:itemID="{C4C59ACA-0499-4963-B38F-AF5D503D6ABF}">
+<ds:datastoreItem xmlns:ds="http://schemas.openxmlformats.org/officeDocument/2006/customXml" ds:itemID="{BCB3F6CC-C0A1-4856-A263-0298512C95C2}">
   <ds:schemaRefs>
     <ds:schemaRef ds:uri="http://schemas.openxmlformats.org/officeDocument/2006/bibliography"/>
   </ds:schemaRefs>

</xml_diff>